<commit_message>
Updates for report by xl
</commit_message>
<xml_diff>
--- a/doc/word/5.1 NHTS.docx
+++ b/doc/word/5.1 NHTS.docx
@@ -6,52 +6,76 @@
       <w:pPr>
         <w:rPr>
           <w:b/>
+          <w:sz w:val="22"/>
         </w:rPr>
       </w:pPr>
       <w:r>
         <w:rPr>
           <w:b/>
+          <w:sz w:val="22"/>
         </w:rPr>
         <w:t>Driving profile generated with data from NHTS</w:t>
       </w:r>
     </w:p>
     <w:p>
-      <w:r>
+      <w:pPr>
+        <w:rPr>
+          <w:sz w:val="22"/>
+        </w:rPr>
+      </w:pPr>
+      <w:r>
+        <w:rPr>
+          <w:sz w:val="22"/>
+        </w:rPr>
         <w:t>The charging behaviors of batteries in electric vehicles depends on the driving profiles of these EVs</w:t>
       </w:r>
       <w:r>
+        <w:rPr>
+          <w:sz w:val="22"/>
+        </w:rPr>
         <w:t>,</w:t>
       </w:r>
       <w:r>
+        <w:rPr>
+          <w:sz w:val="22"/>
+        </w:rPr>
         <w:t xml:space="preserve"> which determines how much energy is consumed by the vehicles and when the batteries are available to be charged. In our study, a set o</w:t>
       </w:r>
       <w:r>
-        <w:t xml:space="preserve">f driving profiles is constructed using data from the 2009 </w:t>
-      </w:r>
-      <w:r>
-        <w:t>National Household Travel Survey (NHTS)</w:t>
-      </w:r>
-      <w:r>
-        <w:t xml:space="preserve"> [1]. One single driving profile for each vehicle consists of two parts, </w:t>
+        <w:rPr>
+          <w:sz w:val="22"/>
+        </w:rPr>
+        <w:t xml:space="preserve">f driving profiles is constructed using data from the 2009 National Household Travel Survey (NHTS) [1]. One single driving profile for each vehicle consists of two parts, </w:t>
       </w:r>
       <w:r>
         <w:rPr>
           <w:i/>
+          <w:sz w:val="22"/>
         </w:rPr>
         <w:t>i.e.</w:t>
       </w:r>
       <w:r>
+        <w:rPr>
+          <w:sz w:val="22"/>
+        </w:rPr>
         <w:t xml:space="preserve">, </w:t>
       </w:r>
       <w:r>
+        <w:rPr>
+          <w:sz w:val="22"/>
+        </w:rPr>
         <w:t>its</w:t>
       </w:r>
       <w:r>
+        <w:rPr>
+          <w:sz w:val="22"/>
+        </w:rPr>
         <w:t xml:space="preserve"> traveling speed and location throughout a day, which are derived using two functions, </w:t>
       </w:r>
       <w:r>
         <w:rPr>
           <w:i/>
+          <w:sz w:val="22"/>
         </w:rPr>
         <w:t>‘</w:t>
       </w:r>
@@ -59,12 +83,14 @@
       <w:r>
         <w:rPr>
           <w:i/>
+          <w:sz w:val="22"/>
         </w:rPr>
         <w:t>FUNC_</w:t>
       </w:r>
       <w:r>
         <w:rPr>
           <w:i/>
+          <w:sz w:val="22"/>
         </w:rPr>
         <w:t>speed.m</w:t>
       </w:r>
@@ -72,15 +98,20 @@
       <w:r>
         <w:rPr>
           <w:i/>
+          <w:sz w:val="22"/>
         </w:rPr>
         <w:t>’</w:t>
       </w:r>
       <w:r>
+        <w:rPr>
+          <w:sz w:val="22"/>
+        </w:rPr>
         <w:t xml:space="preserve"> and </w:t>
       </w:r>
       <w:r>
         <w:rPr>
           <w:i/>
+          <w:sz w:val="22"/>
         </w:rPr>
         <w:t>‘</w:t>
       </w:r>
@@ -88,12 +119,14 @@
       <w:r>
         <w:rPr>
           <w:i/>
+          <w:sz w:val="22"/>
         </w:rPr>
         <w:t>FUNC_</w:t>
       </w:r>
       <w:r>
         <w:rPr>
           <w:i/>
+          <w:sz w:val="22"/>
         </w:rPr>
         <w:t>location.m</w:t>
       </w:r>
@@ -101,10 +134,14 @@
       <w:r>
         <w:rPr>
           <w:i/>
+          <w:sz w:val="22"/>
         </w:rPr>
         <w:t>’,</w:t>
       </w:r>
       <w:r>
+        <w:rPr>
+          <w:sz w:val="22"/>
+        </w:rPr>
         <w:t xml:space="preserve"> respectively.</w:t>
       </w:r>
     </w:p>
@@ -112,107 +149,162 @@
       <w:pPr>
         <w:rPr>
           <w:b/>
+          <w:sz w:val="22"/>
         </w:rPr>
       </w:pPr>
       <w:r>
         <w:rPr>
           <w:b/>
+          <w:sz w:val="22"/>
         </w:rPr>
         <w:t xml:space="preserve">1 </w:t>
       </w:r>
       <w:r>
         <w:rPr>
           <w:b/>
+          <w:sz w:val="22"/>
         </w:rPr>
         <w:t>Abstract useful data from original database</w:t>
       </w:r>
     </w:p>
     <w:p>
-      <w:r>
-        <w:t>The NHTS is conducted by t</w:t>
-      </w:r>
-      <w:r>
-        <w:t>he</w:t>
-      </w:r>
-      <w:r>
-        <w:t xml:space="preserve"> Federal Highway Administration of United States by interviewing persons in</w:t>
-      </w:r>
-      <w:r>
-        <w:t xml:space="preserve"> 70,000 households</w:t>
-      </w:r>
-      <w:r>
+      <w:pPr>
+        <w:rPr>
+          <w:sz w:val="22"/>
+        </w:rPr>
+      </w:pPr>
+      <w:r>
+        <w:rPr>
+          <w:sz w:val="22"/>
+        </w:rPr>
+        <w:t xml:space="preserve">The NHTS is conducted by the Federal Highway Administration of United States by interviewing persons in 70,000 households </w:t>
+      </w:r>
+      <w:r>
+        <w:rPr>
+          <w:sz w:val="22"/>
+        </w:rPr>
+        <w:t xml:space="preserve">in US </w:t>
+      </w:r>
+      <w:r>
+        <w:rPr>
+          <w:sz w:val="22"/>
+        </w:rPr>
+        <w:t>about their travelling behaviors</w:t>
+      </w:r>
+      <w:r>
+        <w:rPr>
+          <w:sz w:val="22"/>
+        </w:rPr>
+        <w:t xml:space="preserve"> in certain days</w:t>
+      </w:r>
+      <w:r>
+        <w:rPr>
+          <w:sz w:val="22"/>
+        </w:rPr>
+        <w:t>. The results are organized into four different data files [2]</w:t>
+      </w:r>
+      <w:r>
+        <w:rPr>
+          <w:sz w:val="22"/>
+        </w:rPr>
+        <w:t xml:space="preserve">, among which the </w:t>
+      </w:r>
+      <w:r>
+        <w:rPr>
+          <w:sz w:val="22"/>
+        </w:rPr>
+        <w:t>day trip file containing “data about each trip the person made on the households randomly assigned travel day</w:t>
+      </w:r>
+      <w:r>
+        <w:rPr>
+          <w:sz w:val="22"/>
+        </w:rPr>
+        <w:t>” is applic</w:t>
+      </w:r>
+      <w:r>
+        <w:rPr>
+          <w:sz w:val="22"/>
+        </w:rPr>
+        <w:t>able for our research. We take 6 variables that are</w:t>
+      </w:r>
+      <w:r>
+        <w:rPr>
+          <w:sz w:val="22"/>
+        </w:rPr>
+        <w:t xml:space="preserve"> applicable for our research from the total over one hundred ones in the NHTS’s day trip file. The names and the </w:t>
+      </w:r>
+      <w:r>
+        <w:rPr>
+          <w:sz w:val="22"/>
+        </w:rPr>
+        <w:t xml:space="preserve">explanations </w:t>
+      </w:r>
+      <w:r>
+        <w:rPr>
+          <w:sz w:val="22"/>
+        </w:rPr>
+        <w:t>as well as the</w:t>
+      </w:r>
+      <w:r>
+        <w:rPr>
+          <w:sz w:val="22"/>
+        </w:rPr>
+        <w:t xml:space="preserve"> meanings</w:t>
+      </w:r>
+      <w:r>
+        <w:rPr>
+          <w:sz w:val="22"/>
+        </w:rPr>
         <w:t xml:space="preserve"> </w:t>
       </w:r>
       <w:r>
-        <w:t xml:space="preserve">in US </w:t>
-      </w:r>
-      <w:r>
-        <w:t>about their travelling behaviors</w:t>
-      </w:r>
-      <w:r>
-        <w:t xml:space="preserve"> in certain days</w:t>
-      </w:r>
-      <w:r>
-        <w:t>.</w:t>
-      </w:r>
-      <w:r>
-        <w:t xml:space="preserve"> The results are organized into four different data files [2]</w:t>
-      </w:r>
-      <w:r>
-        <w:t xml:space="preserve">, among which the </w:t>
-      </w:r>
-      <w:r>
-        <w:t>day trip file containing</w:t>
-      </w:r>
-      <w:r>
-        <w:t xml:space="preserve"> “data about each trip t</w:t>
-      </w:r>
-      <w:r>
-        <w:t>he person made on the households randomly assigned travel day</w:t>
-      </w:r>
-      <w:r>
-        <w:t>” is applic</w:t>
-      </w:r>
-      <w:r>
-        <w:t>able for our research. We take 6 variables that are</w:t>
-      </w:r>
-      <w:r>
-        <w:t xml:space="preserve"> applicable for our research from the total over one hundred ones in the NHTS’s day trip file. The names and the </w:t>
-      </w:r>
-      <w:r>
-        <w:t xml:space="preserve">explanations </w:t>
-      </w:r>
-      <w:r>
-        <w:t>as well as the</w:t>
-      </w:r>
-      <w:r>
-        <w:t xml:space="preserve"> </w:t>
-      </w:r>
-      <w:r>
-        <w:t>meanings</w:t>
-      </w:r>
-      <w:r>
-        <w:t xml:space="preserve"> </w:t>
-      </w:r>
-      <w:r>
+        <w:rPr>
+          <w:sz w:val="22"/>
+        </w:rPr>
         <w:t>of the</w:t>
       </w:r>
       <w:r>
+        <w:rPr>
+          <w:sz w:val="22"/>
+        </w:rPr>
         <w:t xml:space="preserve"> values</w:t>
       </w:r>
       <w:r>
+        <w:rPr>
+          <w:sz w:val="22"/>
+        </w:rPr>
         <w:t xml:space="preserve"> of the variables are listed in Table 1</w:t>
       </w:r>
       <w:r>
+        <w:rPr>
+          <w:sz w:val="22"/>
+        </w:rPr>
         <w:t xml:space="preserve"> [3]</w:t>
       </w:r>
       <w:r>
+        <w:rPr>
+          <w:sz w:val="22"/>
+        </w:rPr>
         <w:t xml:space="preserve">. </w:t>
       </w:r>
     </w:p>
-    <w:p/>
-    <w:p>
-      <w:r>
+    <w:p>
+      <w:pPr>
+        <w:rPr>
+          <w:sz w:val="22"/>
+        </w:rPr>
+      </w:pPr>
+    </w:p>
+    <w:p>
+      <w:pPr>
+        <w:rPr>
+          <w:sz w:val="22"/>
+        </w:rPr>
+      </w:pPr>
+      <w:r>
+        <w:rPr>
+          <w:sz w:val="22"/>
+        </w:rPr>
         <w:t>Table 1. Variables selected in the data sets</w:t>
       </w:r>
     </w:p>
@@ -243,7 +335,15 @@
             </w:tcBorders>
           </w:tcPr>
           <w:p>
+            <w:pPr>
+              <w:rPr>
+                <w:sz w:val="22"/>
+              </w:rPr>
+            </w:pPr>
             <w:r>
+              <w:rPr>
+                <w:sz w:val="22"/>
+              </w:rPr>
               <w:t>Name</w:t>
             </w:r>
           </w:p>
@@ -257,7 +357,15 @@
             </w:tcBorders>
           </w:tcPr>
           <w:p>
+            <w:pPr>
+              <w:rPr>
+                <w:sz w:val="22"/>
+              </w:rPr>
+            </w:pPr>
             <w:r>
+              <w:rPr>
+                <w:sz w:val="22"/>
+              </w:rPr>
               <w:t>Explanation</w:t>
             </w:r>
           </w:p>
@@ -271,13 +379,27 @@
             </w:tcBorders>
           </w:tcPr>
           <w:p>
+            <w:pPr>
+              <w:rPr>
+                <w:sz w:val="22"/>
+              </w:rPr>
+            </w:pPr>
             <w:r>
+              <w:rPr>
+                <w:sz w:val="22"/>
+              </w:rPr>
               <w:t>V</w:t>
             </w:r>
             <w:r>
+              <w:rPr>
+                <w:sz w:val="22"/>
+              </w:rPr>
               <w:t>alues</w:t>
             </w:r>
             <w:r>
+              <w:rPr>
+                <w:sz w:val="22"/>
+              </w:rPr>
               <w:t xml:space="preserve"> ranges and their meanings</w:t>
             </w:r>
           </w:p>
@@ -292,7 +414,15 @@
             </w:tcBorders>
           </w:tcPr>
           <w:p>
+            <w:pPr>
+              <w:rPr>
+                <w:sz w:val="22"/>
+              </w:rPr>
+            </w:pPr>
             <w:r>
+              <w:rPr>
+                <w:sz w:val="22"/>
+              </w:rPr>
               <w:t>HOUSEID</w:t>
             </w:r>
           </w:p>
@@ -305,7 +435,15 @@
             </w:tcBorders>
           </w:tcPr>
           <w:p>
+            <w:pPr>
+              <w:rPr>
+                <w:sz w:val="22"/>
+              </w:rPr>
+            </w:pPr>
             <w:r>
+              <w:rPr>
+                <w:sz w:val="22"/>
+              </w:rPr>
               <w:t>HH eight-digit ID number</w:t>
             </w:r>
           </w:p>
@@ -317,7 +455,13 @@
               <w:top w:val="single" w:sz="4" w:space="0" w:color="auto"/>
             </w:tcBorders>
           </w:tcPr>
-          <w:p/>
+          <w:p>
+            <w:pPr>
+              <w:rPr>
+                <w:sz w:val="22"/>
+              </w:rPr>
+            </w:pPr>
+          </w:p>
         </w:tc>
       </w:tr>
       <w:tr>
@@ -326,8 +470,15 @@
             <w:tcW w:w="1701" w:type="dxa"/>
           </w:tcPr>
           <w:p>
+            <w:pPr>
+              <w:rPr>
+                <w:sz w:val="22"/>
+              </w:rPr>
+            </w:pPr>
             <w:r>
-              <w:lastRenderedPageBreak/>
+              <w:rPr>
+                <w:sz w:val="22"/>
+              </w:rPr>
               <w:t>PERSONID</w:t>
             </w:r>
           </w:p>
@@ -337,7 +488,15 @@
             <w:tcW w:w="2869" w:type="dxa"/>
           </w:tcPr>
           <w:p>
+            <w:pPr>
+              <w:rPr>
+                <w:sz w:val="22"/>
+              </w:rPr>
+            </w:pPr>
             <w:r>
+              <w:rPr>
+                <w:sz w:val="22"/>
+              </w:rPr>
               <w:t>Person ID number</w:t>
             </w:r>
           </w:p>
@@ -346,7 +505,13 @@
           <w:tcPr>
             <w:tcW w:w="3720" w:type="dxa"/>
           </w:tcPr>
-          <w:p/>
+          <w:p>
+            <w:pPr>
+              <w:rPr>
+                <w:sz w:val="22"/>
+              </w:rPr>
+            </w:pPr>
+          </w:p>
         </w:tc>
       </w:tr>
       <w:tr>
@@ -355,7 +520,15 @@
             <w:tcW w:w="1701" w:type="dxa"/>
           </w:tcPr>
           <w:p>
+            <w:pPr>
+              <w:rPr>
+                <w:sz w:val="22"/>
+              </w:rPr>
+            </w:pPr>
             <w:r>
+              <w:rPr>
+                <w:sz w:val="22"/>
+              </w:rPr>
               <w:t>ENDTIME</w:t>
             </w:r>
           </w:p>
@@ -365,7 +538,15 @@
             <w:tcW w:w="2869" w:type="dxa"/>
           </w:tcPr>
           <w:p>
+            <w:pPr>
+              <w:rPr>
+                <w:sz w:val="22"/>
+              </w:rPr>
+            </w:pPr>
             <w:r>
+              <w:rPr>
+                <w:sz w:val="22"/>
+              </w:rPr>
               <w:t>Trip END time in military</w:t>
             </w:r>
           </w:p>
@@ -375,11 +556,16 @@
             <w:tcW w:w="3720" w:type="dxa"/>
           </w:tcPr>
           <w:p>
+            <w:pPr>
+              <w:rPr>
+                <w:sz w:val="22"/>
+              </w:rPr>
+            </w:pPr>
             <w:r>
-              <w:t>0000-2359</w:t>
-            </w:r>
-            <w:r>
-              <w:t>, corresponding to time in a day 00:00-23:59</w:t>
+              <w:rPr>
+                <w:sz w:val="22"/>
+              </w:rPr>
+              <w:t>0000-2359, corresponding to time in a day 00:00-23:59</w:t>
             </w:r>
           </w:p>
         </w:tc>
@@ -390,7 +576,15 @@
             <w:tcW w:w="1701" w:type="dxa"/>
           </w:tcPr>
           <w:p>
+            <w:pPr>
+              <w:rPr>
+                <w:sz w:val="22"/>
+              </w:rPr>
+            </w:pPr>
             <w:r>
+              <w:rPr>
+                <w:sz w:val="22"/>
+              </w:rPr>
               <w:t>TRVL_MIN</w:t>
             </w:r>
           </w:p>
@@ -400,11 +594,16 @@
             <w:tcW w:w="2869" w:type="dxa"/>
           </w:tcPr>
           <w:p>
+            <w:pPr>
+              <w:rPr>
+                <w:sz w:val="22"/>
+              </w:rPr>
+            </w:pPr>
             <w:r>
-              <w:t>T</w:t>
-            </w:r>
-            <w:r>
-              <w:t>rip time - minutes</w:t>
+              <w:rPr>
+                <w:sz w:val="22"/>
+              </w:rPr>
+              <w:t>Trip time - minutes</w:t>
             </w:r>
           </w:p>
         </w:tc>
@@ -413,7 +612,15 @@
             <w:tcW w:w="3720" w:type="dxa"/>
           </w:tcPr>
           <w:p>
+            <w:pPr>
+              <w:rPr>
+                <w:sz w:val="22"/>
+              </w:rPr>
+            </w:pPr>
             <w:r>
+              <w:rPr>
+                <w:sz w:val="22"/>
+              </w:rPr>
               <w:t>0-1230</w:t>
             </w:r>
           </w:p>
@@ -425,7 +632,15 @@
             <w:tcW w:w="1701" w:type="dxa"/>
           </w:tcPr>
           <w:p>
+            <w:pPr>
+              <w:rPr>
+                <w:sz w:val="22"/>
+              </w:rPr>
+            </w:pPr>
             <w:r>
+              <w:rPr>
+                <w:sz w:val="22"/>
+              </w:rPr>
               <w:t>WHYTO</w:t>
             </w:r>
           </w:p>
@@ -435,7 +650,15 @@
             <w:tcW w:w="2869" w:type="dxa"/>
           </w:tcPr>
           <w:p>
+            <w:pPr>
+              <w:rPr>
+                <w:sz w:val="22"/>
+              </w:rPr>
+            </w:pPr>
             <w:r>
+              <w:rPr>
+                <w:sz w:val="22"/>
+              </w:rPr>
               <w:t>Travel day purpose of trip</w:t>
             </w:r>
           </w:p>
@@ -452,46 +675,105 @@
                 <w:numId w:val="1"/>
               </w:numPr>
               <w:ind w:firstLineChars="0"/>
+              <w:rPr>
+                <w:sz w:val="22"/>
+              </w:rPr>
             </w:pPr>
             <w:r>
+              <w:rPr>
+                <w:sz w:val="22"/>
+              </w:rPr>
               <w:t>Home</w:t>
             </w:r>
           </w:p>
           <w:p>
+            <w:pPr>
+              <w:rPr>
+                <w:sz w:val="22"/>
+              </w:rPr>
+            </w:pPr>
             <w:r>
+              <w:rPr>
+                <w:sz w:val="22"/>
+              </w:rPr>
               <w:t>10-14 Work related</w:t>
             </w:r>
           </w:p>
           <w:p>
+            <w:pPr>
+              <w:rPr>
+                <w:sz w:val="22"/>
+              </w:rPr>
+            </w:pPr>
             <w:r>
+              <w:rPr>
+                <w:sz w:val="22"/>
+              </w:rPr>
               <w:t>20-24 School related</w:t>
             </w:r>
           </w:p>
           <w:p>
+            <w:pPr>
+              <w:rPr>
+                <w:sz w:val="22"/>
+              </w:rPr>
+            </w:pPr>
             <w:r>
-              <w:t xml:space="preserve">30- </w:t>
-            </w:r>
-            <w:r>
-              <w:t>Medical/dental services</w:t>
+              <w:rPr>
+                <w:sz w:val="22"/>
+              </w:rPr>
+              <w:t>30- Medical/dental services</w:t>
             </w:r>
           </w:p>
           <w:p>
+            <w:pPr>
+              <w:rPr>
+                <w:sz w:val="22"/>
+              </w:rPr>
+            </w:pPr>
             <w:r>
+              <w:rPr>
+                <w:sz w:val="22"/>
+              </w:rPr>
               <w:t>40-43 Shopping related</w:t>
             </w:r>
           </w:p>
           <w:p>
+            <w:pPr>
+              <w:rPr>
+                <w:sz w:val="22"/>
+              </w:rPr>
+            </w:pPr>
             <w:r>
+              <w:rPr>
+                <w:sz w:val="22"/>
+              </w:rPr>
               <w:t>50-55 Social related</w:t>
             </w:r>
           </w:p>
           <w:p>
+            <w:pPr>
+              <w:rPr>
+                <w:sz w:val="22"/>
+              </w:rPr>
+            </w:pPr>
             <w:r>
+              <w:rPr>
+                <w:sz w:val="22"/>
+              </w:rPr>
               <w:t>60-65 Family related</w:t>
             </w:r>
           </w:p>
           <w:p>
+            <w:pPr>
+              <w:rPr>
+                <w:sz w:val="22"/>
+              </w:rPr>
+            </w:pPr>
             <w:r>
+              <w:rPr>
+                <w:sz w:val="22"/>
+              </w:rPr>
               <w:t>other: other reasons</w:t>
             </w:r>
           </w:p>
@@ -503,7 +785,15 @@
             <w:tcW w:w="1701" w:type="dxa"/>
           </w:tcPr>
           <w:p>
+            <w:pPr>
+              <w:rPr>
+                <w:sz w:val="22"/>
+              </w:rPr>
+            </w:pPr>
             <w:r>
+              <w:rPr>
+                <w:sz w:val="22"/>
+              </w:rPr>
               <w:t>TRPMILES</w:t>
             </w:r>
           </w:p>
@@ -513,7 +803,15 @@
             <w:tcW w:w="2869" w:type="dxa"/>
           </w:tcPr>
           <w:p>
+            <w:pPr>
+              <w:rPr>
+                <w:sz w:val="22"/>
+              </w:rPr>
+            </w:pPr>
             <w:r>
+              <w:rPr>
+                <w:sz w:val="22"/>
+              </w:rPr>
               <w:t>Calculated Trip distance converted into miles</w:t>
             </w:r>
           </w:p>
@@ -523,45 +821,94 @@
             <w:tcW w:w="3720" w:type="dxa"/>
           </w:tcPr>
           <w:p>
+            <w:pPr>
+              <w:rPr>
+                <w:sz w:val="22"/>
+              </w:rPr>
+            </w:pPr>
             <w:r>
+              <w:rPr>
+                <w:sz w:val="22"/>
+              </w:rPr>
               <w:t>0-9000</w:t>
             </w:r>
           </w:p>
         </w:tc>
       </w:tr>
     </w:tbl>
-    <w:p/>
-    <w:p>
-      <w:r>
+    <w:p>
+      <w:pPr>
+        <w:rPr>
+          <w:sz w:val="22"/>
+        </w:rPr>
+      </w:pPr>
+    </w:p>
+    <w:p>
+      <w:pPr>
+        <w:rPr>
+          <w:sz w:val="22"/>
+        </w:rPr>
+      </w:pPr>
+      <w:r>
+        <w:rPr>
+          <w:sz w:val="22"/>
+        </w:rPr>
         <w:t xml:space="preserve">Considering the size of data profiles and the physical scale of a power grid, </w:t>
       </w:r>
     </w:p>
     <w:p>
-      <w:r>
+      <w:pPr>
+        <w:rPr>
+          <w:sz w:val="22"/>
+        </w:rPr>
+      </w:pPr>
+      <w:r>
+        <w:rPr>
+          <w:sz w:val="22"/>
+        </w:rPr>
         <w:t>o</w:t>
       </w:r>
       <w:r>
+        <w:rPr>
+          <w:sz w:val="22"/>
+        </w:rPr>
         <w:t xml:space="preserve">nly households in Texas state </w:t>
       </w:r>
       <w:r>
+        <w:rPr>
+          <w:sz w:val="22"/>
+        </w:rPr>
         <w:t>are</w:t>
       </w:r>
-      <w:bookmarkStart w:id="0" w:name="_GoBack"/>
-      <w:bookmarkEnd w:id="0"/>
-      <w:r>
+      <w:r>
+        <w:rPr>
+          <w:sz w:val="22"/>
+        </w:rPr>
         <w:t xml:space="preserve"> included i</w:t>
       </w:r>
       <w:r>
+        <w:rPr>
+          <w:sz w:val="22"/>
+        </w:rPr>
         <w:t xml:space="preserve">n our data sets. </w:t>
       </w:r>
     </w:p>
     <w:p>
-      <w:r>
+      <w:pPr>
+        <w:rPr>
+          <w:sz w:val="22"/>
+        </w:rPr>
+      </w:pPr>
+      <w:r>
+        <w:rPr>
+          <w:sz w:val="22"/>
+        </w:rPr>
         <w:t xml:space="preserve">The data is selected and imported into MATLAB using the command lines in </w:t>
       </w:r>
       <w:r>
         <w:rPr>
           <w:i/>
+          <w:sz w:val="22"/>
         </w:rPr>
         <w:t>‘</w:t>
       </w:r>
@@ -569,6 +916,7 @@
       <w:r>
         <w:rPr>
           <w:i/>
+          <w:sz w:val="22"/>
         </w:rPr>
         <w:t>gen_Matlab_data.m</w:t>
       </w:r>
@@ -576,49 +924,104 @@
       <w:r>
         <w:rPr>
           <w:i/>
+          <w:sz w:val="22"/>
         </w:rPr>
         <w:t>’</w:t>
       </w:r>
       <w:r>
+        <w:rPr>
+          <w:sz w:val="22"/>
+        </w:rPr>
         <w:t xml:space="preserve">. </w:t>
       </w:r>
     </w:p>
     <w:p>
-      <w:r>
+      <w:pPr>
+        <w:rPr>
+          <w:b/>
+          <w:sz w:val="22"/>
+        </w:rPr>
+      </w:pPr>
+      <w:r>
+        <w:rPr>
+          <w:b/>
+          <w:sz w:val="22"/>
+        </w:rPr>
         <w:t xml:space="preserve">2 </w:t>
       </w:r>
       <w:r>
+        <w:rPr>
+          <w:b/>
+          <w:sz w:val="22"/>
+        </w:rPr>
         <w:t>Speed profile of the EVs</w:t>
       </w:r>
     </w:p>
     <w:p>
-      <w:r>
+      <w:pPr>
+        <w:rPr>
+          <w:sz w:val="22"/>
+        </w:rPr>
+      </w:pPr>
+      <w:r>
+        <w:rPr>
+          <w:sz w:val="22"/>
+        </w:rPr>
         <w:t>The speed profile of a EV gives information about the speed of the given EV at each time point in the</w:t>
       </w:r>
       <w:r>
+        <w:rPr>
+          <w:sz w:val="22"/>
+        </w:rPr>
         <w:t xml:space="preserve"> day.</w:t>
       </w:r>
       <w:r>
+        <w:rPr>
+          <w:sz w:val="22"/>
+        </w:rPr>
         <w:t xml:space="preserve"> This information is necessary when we attempt to obtain the discharging rate and energy consumption of</w:t>
       </w:r>
       <w:r>
+        <w:rPr>
+          <w:sz w:val="22"/>
+        </w:rPr>
         <w:t xml:space="preserve"> </w:t>
       </w:r>
       <w:r>
+        <w:rPr>
+          <w:sz w:val="22"/>
+        </w:rPr>
         <w:t>the batteries.</w:t>
       </w:r>
       <w:r>
+        <w:rPr>
+          <w:sz w:val="22"/>
+        </w:rPr>
         <w:t xml:space="preserve"> To</w:t>
       </w:r>
       <w:r>
+        <w:rPr>
+          <w:sz w:val="22"/>
+        </w:rPr>
         <w:t xml:space="preserve"> derive these speed profiles</w:t>
       </w:r>
       <w:r>
-        <w:t xml:space="preserve">, we construct the </w:t>
+        <w:rPr>
+          <w:sz w:val="22"/>
+        </w:rPr>
+        <w:t xml:space="preserve">, we </w:t>
+      </w:r>
+      <w:r>
+        <w:rPr>
+          <w:sz w:val="22"/>
+        </w:rPr>
+        <w:lastRenderedPageBreak/>
+        <w:t xml:space="preserve">construct the </w:t>
       </w:r>
       <w:r>
         <w:rPr>
           <w:i/>
+          <w:sz w:val="22"/>
         </w:rPr>
         <w:t>‘</w:t>
       </w:r>
@@ -626,80 +1029,435 @@
       <w:r>
         <w:rPr>
           <w:i/>
-        </w:rPr>
-        <w:t>FUNC_</w:t>
-      </w:r>
+          <w:sz w:val="22"/>
+        </w:rPr>
+        <w:t>FUNC_speed.m</w:t>
+      </w:r>
+      <w:proofErr w:type="spellEnd"/>
       <w:r>
         <w:rPr>
           <w:i/>
-        </w:rPr>
-        <w:t>speed.m</w:t>
+          <w:sz w:val="22"/>
+        </w:rPr>
+        <w:t xml:space="preserve">’ </w:t>
+      </w:r>
+      <w:r>
+        <w:rPr>
+          <w:sz w:val="22"/>
+        </w:rPr>
+        <w:t xml:space="preserve">function. </w:t>
+      </w:r>
+    </w:p>
+    <w:p>
+      <w:pPr>
+        <w:rPr>
+          <w:sz w:val="22"/>
+        </w:rPr>
+      </w:pPr>
+      <w:r>
+        <w:rPr>
+          <w:sz w:val="22"/>
+        </w:rPr>
+        <w:t xml:space="preserve">The time step is 1 minute in our study, which is corresponded in other functions. We firstly generate a </w:t>
+      </w:r>
+      <w:proofErr w:type="spellStart"/>
+      <w:r>
+        <w:rPr>
+          <w:sz w:val="22"/>
+        </w:rPr>
+        <w:t>subtable</w:t>
       </w:r>
       <w:proofErr w:type="spellEnd"/>
       <w:r>
         <w:rPr>
-          <w:i/>
-        </w:rPr>
-        <w:t>’</w:t>
-      </w:r>
-      <w:r>
-        <w:rPr>
-          <w:i/>
+          <w:sz w:val="22"/>
         </w:rPr>
         <w:t xml:space="preserve"> </w:t>
       </w:r>
       <w:r>
-        <w:t xml:space="preserve">function. </w:t>
-      </w:r>
-    </w:p>
-    <w:p>
-      <w:r>
-        <w:t xml:space="preserve">The time step is 1 minute in our study, which is corresponded in other functions. We firstly generate a </w:t>
+        <w:rPr>
+          <w:sz w:val="22"/>
+        </w:rPr>
+        <w:t>containing 'ENDTIME', 'TRVL_MIN' and 'TRPMILES' of</w:t>
+      </w:r>
+      <w:r>
+        <w:rPr>
+          <w:sz w:val="22"/>
+        </w:rPr>
+        <w:t xml:space="preserve"> trips conducted by the fi</w:t>
+      </w:r>
+      <w:r>
+        <w:rPr>
+          <w:sz w:val="22"/>
+        </w:rPr>
+        <w:t>rst person in the given housed:</w:t>
+      </w:r>
+    </w:p>
+    <w:p>
+      <w:pPr>
+        <w:widowControl/>
+        <w:pBdr>
+          <w:top w:val="single" w:sz="4" w:space="1" w:color="auto"/>
+          <w:left w:val="single" w:sz="4" w:space="4" w:color="auto"/>
+          <w:bottom w:val="single" w:sz="4" w:space="1" w:color="auto"/>
+          <w:right w:val="single" w:sz="4" w:space="4" w:color="auto"/>
+        </w:pBdr>
+        <w:autoSpaceDE w:val="0"/>
+        <w:autoSpaceDN w:val="0"/>
+        <w:adjustRightInd w:val="0"/>
+        <w:jc w:val="left"/>
+        <w:rPr>
+          <w:rFonts w:ascii="Courier" w:hAnsi="Courier"/>
+          <w:kern w:val="0"/>
+          <w:sz w:val="22"/>
+        </w:rPr>
+      </w:pPr>
+      <w:r>
+        <w:rPr>
+          <w:rFonts w:ascii="Courier" w:hAnsi="Courier" w:cs="Courier"/>
+          <w:color w:val="228B22"/>
+          <w:kern w:val="0"/>
+          <w:sz w:val="18"/>
+          <w:szCs w:val="20"/>
+        </w:rPr>
+        <w:t xml:space="preserve">% Select the row for a given </w:t>
       </w:r>
       <w:proofErr w:type="spellStart"/>
       <w:r>
+        <w:rPr>
+          <w:rFonts w:ascii="Courier" w:hAnsi="Courier" w:cs="Courier"/>
+          <w:color w:val="228B22"/>
+          <w:kern w:val="0"/>
+          <w:sz w:val="18"/>
+          <w:szCs w:val="20"/>
+        </w:rPr>
+        <w:t>houseid</w:t>
+      </w:r>
+      <w:proofErr w:type="spellEnd"/>
+    </w:p>
+    <w:p>
+      <w:pPr>
+        <w:widowControl/>
+        <w:pBdr>
+          <w:top w:val="single" w:sz="4" w:space="1" w:color="auto"/>
+          <w:left w:val="single" w:sz="4" w:space="4" w:color="auto"/>
+          <w:bottom w:val="single" w:sz="4" w:space="1" w:color="auto"/>
+          <w:right w:val="single" w:sz="4" w:space="4" w:color="auto"/>
+        </w:pBdr>
+        <w:autoSpaceDE w:val="0"/>
+        <w:autoSpaceDN w:val="0"/>
+        <w:adjustRightInd w:val="0"/>
+        <w:jc w:val="left"/>
+        <w:rPr>
+          <w:rFonts w:ascii="Courier" w:hAnsi="Courier"/>
+          <w:kern w:val="0"/>
+          <w:sz w:val="22"/>
+        </w:rPr>
+      </w:pPr>
+      <w:r>
+        <w:rPr>
+          <w:rFonts w:ascii="Courier" w:hAnsi="Courier" w:cs="Courier"/>
+          <w:color w:val="228B22"/>
+          <w:kern w:val="0"/>
+          <w:sz w:val="18"/>
+          <w:szCs w:val="20"/>
+        </w:rPr>
+        <w:t>% Only select the first member of the household whose PERSONID == 1</w:t>
+      </w:r>
+    </w:p>
+    <w:p>
+      <w:pPr>
+        <w:widowControl/>
+        <w:pBdr>
+          <w:top w:val="single" w:sz="4" w:space="1" w:color="auto"/>
+          <w:left w:val="single" w:sz="4" w:space="4" w:color="auto"/>
+          <w:bottom w:val="single" w:sz="4" w:space="1" w:color="auto"/>
+          <w:right w:val="single" w:sz="4" w:space="4" w:color="auto"/>
+        </w:pBdr>
+        <w:autoSpaceDE w:val="0"/>
+        <w:autoSpaceDN w:val="0"/>
+        <w:adjustRightInd w:val="0"/>
+        <w:jc w:val="left"/>
+        <w:rPr>
+          <w:rFonts w:ascii="Courier" w:hAnsi="Courier"/>
+          <w:kern w:val="0"/>
+          <w:sz w:val="22"/>
+        </w:rPr>
+      </w:pPr>
+      <w:r>
+        <w:rPr>
+          <w:rFonts w:ascii="Courier" w:hAnsi="Courier" w:cs="Courier"/>
+          <w:color w:val="000000"/>
+          <w:kern w:val="0"/>
+          <w:sz w:val="18"/>
+          <w:szCs w:val="20"/>
+        </w:rPr>
+        <w:t xml:space="preserve">rows = </w:t>
+      </w:r>
+      <w:proofErr w:type="spellStart"/>
+      <w:proofErr w:type="gramStart"/>
+      <w:r>
+        <w:rPr>
+          <w:rFonts w:ascii="Courier" w:hAnsi="Courier" w:cs="Courier"/>
+          <w:color w:val="000000"/>
+          <w:kern w:val="0"/>
+          <w:sz w:val="18"/>
+          <w:szCs w:val="20"/>
+        </w:rPr>
+        <w:t>table.HOUSEID</w:t>
+      </w:r>
+      <w:proofErr w:type="spellEnd"/>
+      <w:proofErr w:type="gramEnd"/>
+      <w:r>
+        <w:rPr>
+          <w:rFonts w:ascii="Courier" w:hAnsi="Courier" w:cs="Courier"/>
+          <w:color w:val="000000"/>
+          <w:kern w:val="0"/>
+          <w:sz w:val="18"/>
+          <w:szCs w:val="20"/>
+        </w:rPr>
+        <w:t>==</w:t>
+      </w:r>
+      <w:proofErr w:type="spellStart"/>
+      <w:r>
+        <w:rPr>
+          <w:rFonts w:ascii="Courier" w:hAnsi="Courier" w:cs="Courier"/>
+          <w:color w:val="000000"/>
+          <w:kern w:val="0"/>
+          <w:sz w:val="18"/>
+          <w:szCs w:val="20"/>
+        </w:rPr>
+        <w:t>houseid</w:t>
+      </w:r>
+      <w:proofErr w:type="spellEnd"/>
+      <w:r>
+        <w:rPr>
+          <w:rFonts w:ascii="Courier" w:hAnsi="Courier" w:cs="Courier"/>
+          <w:color w:val="000000"/>
+          <w:kern w:val="0"/>
+          <w:sz w:val="18"/>
+          <w:szCs w:val="20"/>
+        </w:rPr>
+        <w:t xml:space="preserve"> &amp; </w:t>
+      </w:r>
+      <w:proofErr w:type="spellStart"/>
+      <w:r>
+        <w:rPr>
+          <w:rFonts w:ascii="Courier" w:hAnsi="Courier" w:cs="Courier"/>
+          <w:color w:val="000000"/>
+          <w:kern w:val="0"/>
+          <w:sz w:val="18"/>
+          <w:szCs w:val="20"/>
+        </w:rPr>
+        <w:t>table.PERSONID</w:t>
+      </w:r>
+      <w:proofErr w:type="spellEnd"/>
+      <w:r>
+        <w:rPr>
+          <w:rFonts w:ascii="Courier" w:hAnsi="Courier" w:cs="Courier"/>
+          <w:color w:val="000000"/>
+          <w:kern w:val="0"/>
+          <w:sz w:val="18"/>
+          <w:szCs w:val="20"/>
+        </w:rPr>
+        <w:t>==1;</w:t>
+      </w:r>
+    </w:p>
+    <w:p>
+      <w:pPr>
+        <w:widowControl/>
+        <w:pBdr>
+          <w:top w:val="single" w:sz="4" w:space="1" w:color="auto"/>
+          <w:left w:val="single" w:sz="4" w:space="4" w:color="auto"/>
+          <w:bottom w:val="single" w:sz="4" w:space="1" w:color="auto"/>
+          <w:right w:val="single" w:sz="4" w:space="4" w:color="auto"/>
+        </w:pBdr>
+        <w:autoSpaceDE w:val="0"/>
+        <w:autoSpaceDN w:val="0"/>
+        <w:adjustRightInd w:val="0"/>
+        <w:jc w:val="left"/>
+        <w:rPr>
+          <w:rFonts w:ascii="Courier" w:hAnsi="Courier"/>
+          <w:kern w:val="0"/>
+          <w:sz w:val="22"/>
+        </w:rPr>
+      </w:pPr>
+      <w:proofErr w:type="spellStart"/>
+      <w:r>
+        <w:rPr>
+          <w:rFonts w:ascii="Courier" w:hAnsi="Courier" w:cs="Courier"/>
+          <w:color w:val="000000"/>
+          <w:kern w:val="0"/>
+          <w:sz w:val="18"/>
+          <w:szCs w:val="20"/>
+        </w:rPr>
         <w:t>subtable</w:t>
       </w:r>
       <w:proofErr w:type="spellEnd"/>
       <w:r>
-        <w:t xml:space="preserve"> </w:t>
-      </w:r>
-      <w:r>
-        <w:t xml:space="preserve">containing 'ENDTIME', 'TRVL_MIN' and </w:t>
-      </w:r>
-      <w:r>
+        <w:rPr>
+          <w:rFonts w:ascii="Courier" w:hAnsi="Courier" w:cs="Courier"/>
+          <w:color w:val="000000"/>
+          <w:kern w:val="0"/>
+          <w:sz w:val="18"/>
+          <w:szCs w:val="20"/>
+        </w:rPr>
+        <w:t xml:space="preserve">= </w:t>
+      </w:r>
+      <w:proofErr w:type="gramStart"/>
+      <w:r>
+        <w:rPr>
+          <w:rFonts w:ascii="Courier" w:hAnsi="Courier" w:cs="Courier"/>
+          <w:color w:val="000000"/>
+          <w:kern w:val="0"/>
+          <w:sz w:val="18"/>
+          <w:szCs w:val="20"/>
+        </w:rPr>
+        <w:t>table(</w:t>
+      </w:r>
+      <w:proofErr w:type="gramEnd"/>
+      <w:r>
+        <w:rPr>
+          <w:rFonts w:ascii="Courier" w:hAnsi="Courier" w:cs="Courier"/>
+          <w:color w:val="000000"/>
+          <w:kern w:val="0"/>
+          <w:sz w:val="18"/>
+          <w:szCs w:val="20"/>
+        </w:rPr>
+        <w:t>rows, {</w:t>
+      </w:r>
+      <w:r>
+        <w:rPr>
+          <w:rFonts w:ascii="Courier" w:hAnsi="Courier" w:cs="Courier"/>
+          <w:color w:val="A020F0"/>
+          <w:kern w:val="0"/>
+          <w:sz w:val="18"/>
+          <w:szCs w:val="20"/>
+        </w:rPr>
+        <w:t>'ENDTIME'</w:t>
+      </w:r>
+      <w:r>
+        <w:rPr>
+          <w:rFonts w:ascii="Courier" w:hAnsi="Courier" w:cs="Courier"/>
+          <w:color w:val="000000"/>
+          <w:kern w:val="0"/>
+          <w:sz w:val="18"/>
+          <w:szCs w:val="20"/>
+        </w:rPr>
+        <w:t xml:space="preserve">, </w:t>
+      </w:r>
+      <w:r>
+        <w:rPr>
+          <w:rFonts w:ascii="Courier" w:hAnsi="Courier" w:cs="Courier"/>
+          <w:color w:val="A020F0"/>
+          <w:kern w:val="0"/>
+          <w:sz w:val="18"/>
+          <w:szCs w:val="20"/>
+        </w:rPr>
+        <w:t>'TRVL_MIN'</w:t>
+      </w:r>
+      <w:r>
+        <w:rPr>
+          <w:rFonts w:ascii="Courier" w:hAnsi="Courier" w:cs="Courier"/>
+          <w:color w:val="000000"/>
+          <w:kern w:val="0"/>
+          <w:sz w:val="18"/>
+          <w:szCs w:val="20"/>
+        </w:rPr>
+        <w:t xml:space="preserve">, </w:t>
+      </w:r>
+      <w:r>
+        <w:rPr>
+          <w:rFonts w:ascii="Courier" w:hAnsi="Courier" w:cs="Courier"/>
+          <w:color w:val="A020F0"/>
+          <w:kern w:val="0"/>
+          <w:sz w:val="18"/>
+          <w:szCs w:val="20"/>
+        </w:rPr>
         <w:t>'TRPMILES'</w:t>
       </w:r>
       <w:r>
-        <w:t xml:space="preserve"> of</w:t>
-      </w:r>
-      <w:r>
-        <w:t xml:space="preserve"> trips conducted by the first person in the given housed. Only one person is taken into consideration because </w:t>
-      </w:r>
-      <w:r>
+        <w:rPr>
+          <w:rFonts w:ascii="Courier" w:hAnsi="Courier" w:cs="Courier"/>
+          <w:color w:val="000000"/>
+          <w:kern w:val="0"/>
+          <w:sz w:val="18"/>
+          <w:szCs w:val="20"/>
+        </w:rPr>
+        <w:t>});</w:t>
+      </w:r>
+    </w:p>
+    <w:p>
+      <w:pPr>
+        <w:rPr>
+          <w:rFonts w:ascii="Courier" w:hAnsi="Courier"/>
+          <w:kern w:val="0"/>
+          <w:sz w:val="22"/>
+        </w:rPr>
+      </w:pPr>
+      <w:r>
+        <w:rPr>
+          <w:sz w:val="22"/>
+        </w:rPr>
+        <w:t xml:space="preserve">Only one person is taken into consideration because </w:t>
+      </w:r>
+      <w:r>
+        <w:rPr>
+          <w:sz w:val="22"/>
+        </w:rPr>
         <w:t>the household member may share one vehicle in their trips and, as a result, two trips conducted by two persons in one household may</w:t>
       </w:r>
       <w:r>
+        <w:rPr>
+          <w:sz w:val="22"/>
+        </w:rPr>
         <w:t xml:space="preserve"> be</w:t>
       </w:r>
       <w:r>
+        <w:rPr>
+          <w:sz w:val="22"/>
+        </w:rPr>
         <w:t xml:space="preserve"> actually the same trip on the vehicle aspect. Each row of the </w:t>
       </w:r>
       <w:proofErr w:type="spellStart"/>
       <w:r>
-        <w:t>subtable</w:t>
+        <w:rPr>
+          <w:sz w:val="22"/>
+        </w:rPr>
+        <w:t>sub</w:t>
+      </w:r>
+      <w:r>
+        <w:rPr>
+          <w:sz w:val="22"/>
+        </w:rPr>
+        <w:t>table</w:t>
       </w:r>
       <w:proofErr w:type="spellEnd"/>
       <w:r>
-        <w:t xml:space="preserve"> represents a single trip. We define the speed during the travel period as constant and thus can be calculated as: </w:t>
-      </w:r>
-    </w:p>
-    <w:p>
+        <w:rPr>
+          <w:sz w:val="22"/>
+        </w:rPr>
+        <w:t xml:space="preserve"> represents a single trip. </w:t>
+      </w:r>
+      <w:r>
+        <w:rPr>
+          <w:sz w:val="22"/>
+        </w:rPr>
+        <w:t xml:space="preserve">We define the speed during the travel period as constant and thus can be calculated as: </w:t>
+      </w:r>
+    </w:p>
+    <w:p>
+      <w:pPr>
+        <w:rPr>
+          <w:sz w:val="22"/>
+        </w:rPr>
+      </w:pPr>
       <m:oMathPara>
         <m:oMath>
           <m:r>
             <w:rPr>
               <w:rFonts w:ascii="Cambria Math" w:hAnsi="Cambria Math"/>
+              <w:sz w:val="22"/>
             </w:rPr>
             <m:t>speed=</m:t>
           </m:r>
@@ -709,6 +1467,7 @@
                 <w:rPr>
                   <w:rFonts w:ascii="Cambria Math" w:hAnsi="Cambria Math"/>
                   <w:i/>
+                  <w:sz w:val="22"/>
                 </w:rPr>
               </m:ctrlPr>
             </m:fPr>
@@ -716,6 +1475,7 @@
               <m:r>
                 <w:rPr>
                   <w:rFonts w:ascii="Cambria Math" w:hAnsi="Cambria Math"/>
+                  <w:sz w:val="22"/>
                 </w:rPr>
                 <m:t>travel distance</m:t>
               </m:r>
@@ -724,6 +1484,7 @@
               <m:r>
                 <w:rPr>
                   <w:rFonts w:ascii="Cambria Math" w:hAnsi="Cambria Math"/>
+                  <w:sz w:val="22"/>
                 </w:rPr>
                 <m:t>travel time</m:t>
               </m:r>
@@ -733,78 +1494,898 @@
       </m:oMathPara>
     </w:p>
     <w:p>
-      <w:r>
+      <w:pPr>
+        <w:rPr>
+          <w:sz w:val="22"/>
+        </w:rPr>
+      </w:pPr>
+      <w:r>
+        <w:rPr>
+          <w:sz w:val="22"/>
+        </w:rPr>
         <w:t xml:space="preserve">The travel </w:t>
       </w:r>
       <w:r>
+        <w:rPr>
+          <w:sz w:val="22"/>
+        </w:rPr>
         <w:t>distance and time are</w:t>
       </w:r>
       <w:r>
-        <w:t xml:space="preserve"> directly obtained from variable </w:t>
-      </w:r>
-      <w:r>
-        <w:t>'TRPMILES'</w:t>
-      </w:r>
-      <w:r>
+        <w:rPr>
+          <w:sz w:val="22"/>
+        </w:rPr>
+        <w:t xml:space="preserve"> directly obtained from variable 'TRPMILES'</w:t>
+      </w:r>
+      <w:r>
+        <w:rPr>
+          <w:sz w:val="22"/>
+        </w:rPr>
         <w:t xml:space="preserve"> and 'TRVL_MIN', while the travel period shall be derived by taking 'ENDTIME'-'TRVL_MIN' as starting point and 'ENDTIME' as end point. It is noticeable that 'ENDTIME'-'TRVL_MIN' as starting point might go </w:t>
       </w:r>
       <w:r>
+        <w:rPr>
+          <w:sz w:val="22"/>
+        </w:rPr>
         <w:t xml:space="preserve">zero or </w:t>
       </w:r>
       <w:r>
+        <w:rPr>
+          <w:sz w:val="22"/>
+        </w:rPr>
         <w:t xml:space="preserve">negative sometimes which means the trip started before midnight. In these cases, we just define start point to be 1 as our time scope is only one day from 1 to 1440 minutes. </w:t>
       </w:r>
-    </w:p>
-    <w:p>
-      <w:r>
+      <w:r>
+        <w:rPr>
+          <w:sz w:val="22"/>
+        </w:rPr>
+        <w:t>These implementations are realized by:</w:t>
+      </w:r>
+    </w:p>
+    <w:p>
+      <w:pPr>
+        <w:widowControl/>
+        <w:pBdr>
+          <w:top w:val="single" w:sz="4" w:space="1" w:color="auto"/>
+          <w:left w:val="single" w:sz="4" w:space="4" w:color="auto"/>
+          <w:bottom w:val="single" w:sz="4" w:space="1" w:color="auto"/>
+          <w:right w:val="single" w:sz="4" w:space="4" w:color="auto"/>
+        </w:pBdr>
+        <w:autoSpaceDE w:val="0"/>
+        <w:autoSpaceDN w:val="0"/>
+        <w:adjustRightInd w:val="0"/>
+        <w:jc w:val="left"/>
+        <w:rPr>
+          <w:rFonts w:ascii="Courier" w:hAnsi="Courier"/>
+          <w:kern w:val="0"/>
+          <w:sz w:val="22"/>
+        </w:rPr>
+      </w:pPr>
+      <w:r>
+        <w:rPr>
+          <w:rFonts w:ascii="Courier" w:hAnsi="Courier" w:cs="Courier"/>
+          <w:color w:val="0000FF"/>
+          <w:kern w:val="0"/>
+          <w:sz w:val="18"/>
+          <w:szCs w:val="20"/>
+        </w:rPr>
+        <w:t>for</w:t>
+      </w:r>
+      <w:r>
+        <w:rPr>
+          <w:rFonts w:ascii="Courier" w:hAnsi="Courier" w:cs="Courier"/>
+          <w:color w:val="000000"/>
+          <w:kern w:val="0"/>
+          <w:sz w:val="18"/>
+          <w:szCs w:val="20"/>
+        </w:rPr>
+        <w:t xml:space="preserve"> </w:t>
+      </w:r>
+      <w:proofErr w:type="spellStart"/>
+      <w:r>
+        <w:rPr>
+          <w:rFonts w:ascii="Courier" w:hAnsi="Courier" w:cs="Courier"/>
+          <w:color w:val="000000"/>
+          <w:kern w:val="0"/>
+          <w:sz w:val="18"/>
+          <w:szCs w:val="20"/>
+        </w:rPr>
+        <w:t>i</w:t>
+      </w:r>
+      <w:proofErr w:type="spellEnd"/>
+      <w:r>
+        <w:rPr>
+          <w:rFonts w:ascii="Courier" w:hAnsi="Courier" w:cs="Courier"/>
+          <w:color w:val="000000"/>
+          <w:kern w:val="0"/>
+          <w:sz w:val="18"/>
+          <w:szCs w:val="20"/>
+        </w:rPr>
+        <w:t>=</w:t>
+      </w:r>
+      <w:proofErr w:type="gramStart"/>
+      <w:r>
+        <w:rPr>
+          <w:rFonts w:ascii="Courier" w:hAnsi="Courier" w:cs="Courier"/>
+          <w:color w:val="000000"/>
+          <w:kern w:val="0"/>
+          <w:sz w:val="18"/>
+          <w:szCs w:val="20"/>
+        </w:rPr>
+        <w:t>1:height</w:t>
+      </w:r>
+      <w:proofErr w:type="gramEnd"/>
+      <w:r>
+        <w:rPr>
+          <w:rFonts w:ascii="Courier" w:hAnsi="Courier" w:cs="Courier"/>
+          <w:color w:val="000000"/>
+          <w:kern w:val="0"/>
+          <w:sz w:val="18"/>
+          <w:szCs w:val="20"/>
+        </w:rPr>
+        <w:t>(</w:t>
+      </w:r>
+      <w:proofErr w:type="spellStart"/>
+      <w:r>
+        <w:rPr>
+          <w:rFonts w:ascii="Courier" w:hAnsi="Courier" w:cs="Courier"/>
+          <w:color w:val="000000"/>
+          <w:kern w:val="0"/>
+          <w:sz w:val="18"/>
+          <w:szCs w:val="20"/>
+        </w:rPr>
+        <w:t>subtable</w:t>
+      </w:r>
+      <w:proofErr w:type="spellEnd"/>
+      <w:r>
+        <w:rPr>
+          <w:rFonts w:ascii="Courier" w:hAnsi="Courier" w:cs="Courier"/>
+          <w:color w:val="000000"/>
+          <w:kern w:val="0"/>
+          <w:sz w:val="18"/>
+          <w:szCs w:val="20"/>
+        </w:rPr>
+        <w:t>)</w:t>
+      </w:r>
+    </w:p>
+    <w:p>
+      <w:pPr>
+        <w:widowControl/>
+        <w:pBdr>
+          <w:top w:val="single" w:sz="4" w:space="1" w:color="auto"/>
+          <w:left w:val="single" w:sz="4" w:space="4" w:color="auto"/>
+          <w:bottom w:val="single" w:sz="4" w:space="1" w:color="auto"/>
+          <w:right w:val="single" w:sz="4" w:space="4" w:color="auto"/>
+        </w:pBdr>
+        <w:autoSpaceDE w:val="0"/>
+        <w:autoSpaceDN w:val="0"/>
+        <w:adjustRightInd w:val="0"/>
+        <w:jc w:val="left"/>
+        <w:rPr>
+          <w:rFonts w:ascii="Courier" w:hAnsi="Courier"/>
+          <w:kern w:val="0"/>
+          <w:sz w:val="22"/>
+        </w:rPr>
+      </w:pPr>
+      <w:r>
+        <w:rPr>
+          <w:rFonts w:ascii="Courier" w:hAnsi="Courier" w:cs="Courier"/>
+          <w:color w:val="000000"/>
+          <w:kern w:val="0"/>
+          <w:sz w:val="18"/>
+          <w:szCs w:val="20"/>
+        </w:rPr>
+        <w:t xml:space="preserve">    </w:t>
+      </w:r>
+      <w:proofErr w:type="spellStart"/>
+      <w:r>
+        <w:rPr>
+          <w:rFonts w:ascii="Courier" w:hAnsi="Courier" w:cs="Courier"/>
+          <w:color w:val="000000"/>
+          <w:kern w:val="0"/>
+          <w:sz w:val="18"/>
+          <w:szCs w:val="20"/>
+        </w:rPr>
+        <w:t>t_start</w:t>
+      </w:r>
+      <w:proofErr w:type="spellEnd"/>
+      <w:r>
+        <w:rPr>
+          <w:rFonts w:ascii="Courier" w:hAnsi="Courier" w:cs="Courier"/>
+          <w:color w:val="000000"/>
+          <w:kern w:val="0"/>
+          <w:sz w:val="18"/>
+          <w:szCs w:val="20"/>
+        </w:rPr>
+        <w:t>=</w:t>
+      </w:r>
+      <w:proofErr w:type="spellStart"/>
+      <w:proofErr w:type="gramStart"/>
+      <w:r>
+        <w:rPr>
+          <w:rFonts w:ascii="Courier" w:hAnsi="Courier" w:cs="Courier"/>
+          <w:color w:val="000000"/>
+          <w:kern w:val="0"/>
+          <w:sz w:val="18"/>
+          <w:szCs w:val="20"/>
+        </w:rPr>
+        <w:t>subtable.ENDTIME</w:t>
+      </w:r>
+      <w:proofErr w:type="spellEnd"/>
+      <w:proofErr w:type="gramEnd"/>
+      <w:r>
+        <w:rPr>
+          <w:rFonts w:ascii="Courier" w:hAnsi="Courier" w:cs="Courier"/>
+          <w:color w:val="000000"/>
+          <w:kern w:val="0"/>
+          <w:sz w:val="18"/>
+          <w:szCs w:val="20"/>
+        </w:rPr>
+        <w:t>(</w:t>
+      </w:r>
+      <w:proofErr w:type="spellStart"/>
+      <w:r>
+        <w:rPr>
+          <w:rFonts w:ascii="Courier" w:hAnsi="Courier" w:cs="Courier"/>
+          <w:color w:val="000000"/>
+          <w:kern w:val="0"/>
+          <w:sz w:val="18"/>
+          <w:szCs w:val="20"/>
+        </w:rPr>
+        <w:t>i</w:t>
+      </w:r>
+      <w:proofErr w:type="spellEnd"/>
+      <w:r>
+        <w:rPr>
+          <w:rFonts w:ascii="Courier" w:hAnsi="Courier" w:cs="Courier"/>
+          <w:color w:val="000000"/>
+          <w:kern w:val="0"/>
+          <w:sz w:val="18"/>
+          <w:szCs w:val="20"/>
+        </w:rPr>
+        <w:t xml:space="preserve">)- </w:t>
+      </w:r>
+      <w:proofErr w:type="spellStart"/>
+      <w:r>
+        <w:rPr>
+          <w:rFonts w:ascii="Courier" w:hAnsi="Courier" w:cs="Courier"/>
+          <w:color w:val="000000"/>
+          <w:kern w:val="0"/>
+          <w:sz w:val="18"/>
+          <w:szCs w:val="20"/>
+        </w:rPr>
+        <w:t>subtable.TRVL_MIN</w:t>
+      </w:r>
+      <w:proofErr w:type="spellEnd"/>
+      <w:r>
+        <w:rPr>
+          <w:rFonts w:ascii="Courier" w:hAnsi="Courier" w:cs="Courier"/>
+          <w:color w:val="000000"/>
+          <w:kern w:val="0"/>
+          <w:sz w:val="18"/>
+          <w:szCs w:val="20"/>
+        </w:rPr>
+        <w:t>(</w:t>
+      </w:r>
+      <w:proofErr w:type="spellStart"/>
+      <w:r>
+        <w:rPr>
+          <w:rFonts w:ascii="Courier" w:hAnsi="Courier" w:cs="Courier"/>
+          <w:color w:val="000000"/>
+          <w:kern w:val="0"/>
+          <w:sz w:val="18"/>
+          <w:szCs w:val="20"/>
+        </w:rPr>
+        <w:t>i</w:t>
+      </w:r>
+      <w:proofErr w:type="spellEnd"/>
+      <w:r>
+        <w:rPr>
+          <w:rFonts w:ascii="Courier" w:hAnsi="Courier" w:cs="Courier"/>
+          <w:color w:val="000000"/>
+          <w:kern w:val="0"/>
+          <w:sz w:val="18"/>
+          <w:szCs w:val="20"/>
+        </w:rPr>
+        <w:t>);</w:t>
+      </w:r>
+    </w:p>
+    <w:p>
+      <w:pPr>
+        <w:widowControl/>
+        <w:pBdr>
+          <w:top w:val="single" w:sz="4" w:space="1" w:color="auto"/>
+          <w:left w:val="single" w:sz="4" w:space="4" w:color="auto"/>
+          <w:bottom w:val="single" w:sz="4" w:space="1" w:color="auto"/>
+          <w:right w:val="single" w:sz="4" w:space="4" w:color="auto"/>
+        </w:pBdr>
+        <w:autoSpaceDE w:val="0"/>
+        <w:autoSpaceDN w:val="0"/>
+        <w:adjustRightInd w:val="0"/>
+        <w:jc w:val="left"/>
+        <w:rPr>
+          <w:rFonts w:ascii="Courier" w:hAnsi="Courier"/>
+          <w:kern w:val="0"/>
+          <w:sz w:val="22"/>
+        </w:rPr>
+      </w:pPr>
+      <w:r>
+        <w:rPr>
+          <w:rFonts w:ascii="Courier" w:hAnsi="Courier" w:cs="Courier"/>
+          <w:color w:val="000000"/>
+          <w:kern w:val="0"/>
+          <w:sz w:val="18"/>
+          <w:szCs w:val="20"/>
+        </w:rPr>
+        <w:t xml:space="preserve">    </w:t>
+      </w:r>
+      <w:r>
+        <w:rPr>
+          <w:rFonts w:ascii="Courier" w:hAnsi="Courier" w:cs="Courier"/>
+          <w:color w:val="0000FF"/>
+          <w:kern w:val="0"/>
+          <w:sz w:val="18"/>
+          <w:szCs w:val="20"/>
+        </w:rPr>
+        <w:t>if</w:t>
+      </w:r>
+      <w:r>
+        <w:rPr>
+          <w:rFonts w:ascii="Courier" w:hAnsi="Courier" w:cs="Courier"/>
+          <w:color w:val="000000"/>
+          <w:kern w:val="0"/>
+          <w:sz w:val="18"/>
+          <w:szCs w:val="20"/>
+        </w:rPr>
+        <w:t xml:space="preserve"> </w:t>
+      </w:r>
+      <w:proofErr w:type="spellStart"/>
+      <w:r>
+        <w:rPr>
+          <w:rFonts w:ascii="Courier" w:hAnsi="Courier" w:cs="Courier"/>
+          <w:color w:val="000000"/>
+          <w:kern w:val="0"/>
+          <w:sz w:val="18"/>
+          <w:szCs w:val="20"/>
+        </w:rPr>
+        <w:t>t_start</w:t>
+      </w:r>
+      <w:proofErr w:type="spellEnd"/>
+      <w:r>
+        <w:rPr>
+          <w:rFonts w:ascii="Courier" w:hAnsi="Courier" w:cs="Courier"/>
+          <w:color w:val="000000"/>
+          <w:kern w:val="0"/>
+          <w:sz w:val="18"/>
+          <w:szCs w:val="20"/>
+        </w:rPr>
+        <w:t>&lt;1</w:t>
+      </w:r>
+    </w:p>
+    <w:p>
+      <w:pPr>
+        <w:widowControl/>
+        <w:pBdr>
+          <w:top w:val="single" w:sz="4" w:space="1" w:color="auto"/>
+          <w:left w:val="single" w:sz="4" w:space="4" w:color="auto"/>
+          <w:bottom w:val="single" w:sz="4" w:space="1" w:color="auto"/>
+          <w:right w:val="single" w:sz="4" w:space="4" w:color="auto"/>
+        </w:pBdr>
+        <w:autoSpaceDE w:val="0"/>
+        <w:autoSpaceDN w:val="0"/>
+        <w:adjustRightInd w:val="0"/>
+        <w:jc w:val="left"/>
+        <w:rPr>
+          <w:rFonts w:ascii="Courier" w:hAnsi="Courier"/>
+          <w:kern w:val="0"/>
+          <w:sz w:val="22"/>
+        </w:rPr>
+      </w:pPr>
+      <w:r>
+        <w:rPr>
+          <w:rFonts w:ascii="Courier" w:hAnsi="Courier" w:cs="Courier"/>
+          <w:color w:val="000000"/>
+          <w:kern w:val="0"/>
+          <w:sz w:val="18"/>
+          <w:szCs w:val="20"/>
+        </w:rPr>
+        <w:t xml:space="preserve">        </w:t>
+      </w:r>
+      <w:proofErr w:type="spellStart"/>
+      <w:r>
+        <w:rPr>
+          <w:rFonts w:ascii="Courier" w:hAnsi="Courier" w:cs="Courier"/>
+          <w:color w:val="000000"/>
+          <w:kern w:val="0"/>
+          <w:sz w:val="18"/>
+          <w:szCs w:val="20"/>
+        </w:rPr>
+        <w:t>t_start</w:t>
+      </w:r>
+      <w:proofErr w:type="spellEnd"/>
+      <w:r>
+        <w:rPr>
+          <w:rFonts w:ascii="Courier" w:hAnsi="Courier" w:cs="Courier"/>
+          <w:color w:val="000000"/>
+          <w:kern w:val="0"/>
+          <w:sz w:val="18"/>
+          <w:szCs w:val="20"/>
+        </w:rPr>
+        <w:t>=1;</w:t>
+      </w:r>
+    </w:p>
+    <w:p>
+      <w:pPr>
+        <w:widowControl/>
+        <w:pBdr>
+          <w:top w:val="single" w:sz="4" w:space="1" w:color="auto"/>
+          <w:left w:val="single" w:sz="4" w:space="4" w:color="auto"/>
+          <w:bottom w:val="single" w:sz="4" w:space="1" w:color="auto"/>
+          <w:right w:val="single" w:sz="4" w:space="4" w:color="auto"/>
+        </w:pBdr>
+        <w:autoSpaceDE w:val="0"/>
+        <w:autoSpaceDN w:val="0"/>
+        <w:adjustRightInd w:val="0"/>
+        <w:jc w:val="left"/>
+        <w:rPr>
+          <w:rFonts w:ascii="Courier" w:hAnsi="Courier"/>
+          <w:kern w:val="0"/>
+          <w:sz w:val="22"/>
+        </w:rPr>
+      </w:pPr>
+      <w:r>
+        <w:rPr>
+          <w:rFonts w:ascii="Courier" w:hAnsi="Courier" w:cs="Courier"/>
+          <w:color w:val="000000"/>
+          <w:kern w:val="0"/>
+          <w:sz w:val="18"/>
+          <w:szCs w:val="20"/>
+        </w:rPr>
+        <w:t xml:space="preserve">    </w:t>
+      </w:r>
+      <w:r>
+        <w:rPr>
+          <w:rFonts w:ascii="Courier" w:hAnsi="Courier" w:cs="Courier"/>
+          <w:color w:val="0000FF"/>
+          <w:kern w:val="0"/>
+          <w:sz w:val="18"/>
+          <w:szCs w:val="20"/>
+        </w:rPr>
+        <w:t>end</w:t>
+      </w:r>
+    </w:p>
+    <w:p>
+      <w:pPr>
+        <w:widowControl/>
+        <w:pBdr>
+          <w:top w:val="single" w:sz="4" w:space="1" w:color="auto"/>
+          <w:left w:val="single" w:sz="4" w:space="4" w:color="auto"/>
+          <w:bottom w:val="single" w:sz="4" w:space="1" w:color="auto"/>
+          <w:right w:val="single" w:sz="4" w:space="4" w:color="auto"/>
+        </w:pBdr>
+        <w:autoSpaceDE w:val="0"/>
+        <w:autoSpaceDN w:val="0"/>
+        <w:adjustRightInd w:val="0"/>
+        <w:jc w:val="left"/>
+        <w:rPr>
+          <w:rFonts w:ascii="Courier" w:hAnsi="Courier"/>
+          <w:kern w:val="0"/>
+          <w:sz w:val="22"/>
+        </w:rPr>
+      </w:pPr>
+      <w:r>
+        <w:rPr>
+          <w:rFonts w:ascii="Courier" w:hAnsi="Courier" w:cs="Courier"/>
+          <w:color w:val="000000"/>
+          <w:kern w:val="0"/>
+          <w:sz w:val="18"/>
+          <w:szCs w:val="20"/>
+        </w:rPr>
+        <w:t xml:space="preserve">    </w:t>
+      </w:r>
+      <w:proofErr w:type="spellStart"/>
+      <w:r>
+        <w:rPr>
+          <w:rFonts w:ascii="Courier" w:hAnsi="Courier" w:cs="Courier"/>
+          <w:color w:val="000000"/>
+          <w:kern w:val="0"/>
+          <w:sz w:val="18"/>
+          <w:szCs w:val="20"/>
+        </w:rPr>
+        <w:t>t_range</w:t>
+      </w:r>
+      <w:proofErr w:type="spellEnd"/>
+      <w:r>
+        <w:rPr>
+          <w:rFonts w:ascii="Courier" w:hAnsi="Courier" w:cs="Courier"/>
+          <w:color w:val="000000"/>
+          <w:kern w:val="0"/>
+          <w:sz w:val="18"/>
+          <w:szCs w:val="20"/>
+        </w:rPr>
+        <w:t xml:space="preserve">= </w:t>
+      </w:r>
+      <w:proofErr w:type="spellStart"/>
+      <w:r>
+        <w:rPr>
+          <w:rFonts w:ascii="Courier" w:hAnsi="Courier" w:cs="Courier"/>
+          <w:color w:val="000000"/>
+          <w:kern w:val="0"/>
+          <w:sz w:val="18"/>
+          <w:szCs w:val="20"/>
+        </w:rPr>
+        <w:t>t_start</w:t>
+      </w:r>
+      <w:proofErr w:type="spellEnd"/>
+      <w:r>
+        <w:rPr>
+          <w:rFonts w:ascii="Courier" w:hAnsi="Courier" w:cs="Courier"/>
+          <w:color w:val="000000"/>
+          <w:kern w:val="0"/>
+          <w:sz w:val="18"/>
+          <w:szCs w:val="20"/>
+        </w:rPr>
+        <w:t>:(</w:t>
+      </w:r>
+      <w:proofErr w:type="spellStart"/>
+      <w:proofErr w:type="gramStart"/>
+      <w:r>
+        <w:rPr>
+          <w:rFonts w:ascii="Courier" w:hAnsi="Courier" w:cs="Courier"/>
+          <w:color w:val="000000"/>
+          <w:kern w:val="0"/>
+          <w:sz w:val="18"/>
+          <w:szCs w:val="20"/>
+        </w:rPr>
+        <w:t>subtable.ENDTIME</w:t>
+      </w:r>
+      <w:proofErr w:type="spellEnd"/>
+      <w:proofErr w:type="gramEnd"/>
+      <w:r>
+        <w:rPr>
+          <w:rFonts w:ascii="Courier" w:hAnsi="Courier" w:cs="Courier"/>
+          <w:color w:val="000000"/>
+          <w:kern w:val="0"/>
+          <w:sz w:val="18"/>
+          <w:szCs w:val="20"/>
+        </w:rPr>
+        <w:t>(</w:t>
+      </w:r>
+      <w:proofErr w:type="spellStart"/>
+      <w:r>
+        <w:rPr>
+          <w:rFonts w:ascii="Courier" w:hAnsi="Courier" w:cs="Courier"/>
+          <w:color w:val="000000"/>
+          <w:kern w:val="0"/>
+          <w:sz w:val="18"/>
+          <w:szCs w:val="20"/>
+        </w:rPr>
+        <w:t>i</w:t>
+      </w:r>
+      <w:proofErr w:type="spellEnd"/>
+      <w:r>
+        <w:rPr>
+          <w:rFonts w:ascii="Courier" w:hAnsi="Courier" w:cs="Courier"/>
+          <w:color w:val="000000"/>
+          <w:kern w:val="0"/>
+          <w:sz w:val="18"/>
+          <w:szCs w:val="20"/>
+        </w:rPr>
+        <w:t>) - 1);</w:t>
+      </w:r>
+    </w:p>
+    <w:p>
+      <w:pPr>
+        <w:widowControl/>
+        <w:pBdr>
+          <w:top w:val="single" w:sz="4" w:space="1" w:color="auto"/>
+          <w:left w:val="single" w:sz="4" w:space="4" w:color="auto"/>
+          <w:bottom w:val="single" w:sz="4" w:space="1" w:color="auto"/>
+          <w:right w:val="single" w:sz="4" w:space="4" w:color="auto"/>
+        </w:pBdr>
+        <w:autoSpaceDE w:val="0"/>
+        <w:autoSpaceDN w:val="0"/>
+        <w:adjustRightInd w:val="0"/>
+        <w:jc w:val="left"/>
+        <w:rPr>
+          <w:rFonts w:ascii="Courier" w:hAnsi="Courier"/>
+          <w:kern w:val="0"/>
+          <w:sz w:val="22"/>
+        </w:rPr>
+      </w:pPr>
+      <w:r>
+        <w:rPr>
+          <w:rFonts w:ascii="Courier" w:hAnsi="Courier" w:cs="Courier"/>
+          <w:color w:val="000000"/>
+          <w:kern w:val="0"/>
+          <w:sz w:val="18"/>
+          <w:szCs w:val="20"/>
+        </w:rPr>
+        <w:t xml:space="preserve">    speed(</w:t>
+      </w:r>
+      <w:proofErr w:type="spellStart"/>
+      <w:r>
+        <w:rPr>
+          <w:rFonts w:ascii="Courier" w:hAnsi="Courier" w:cs="Courier"/>
+          <w:color w:val="000000"/>
+          <w:kern w:val="0"/>
+          <w:sz w:val="18"/>
+          <w:szCs w:val="20"/>
+        </w:rPr>
+        <w:t>t_</w:t>
+      </w:r>
+      <w:proofErr w:type="gramStart"/>
+      <w:r>
+        <w:rPr>
+          <w:rFonts w:ascii="Courier" w:hAnsi="Courier" w:cs="Courier"/>
+          <w:color w:val="000000"/>
+          <w:kern w:val="0"/>
+          <w:sz w:val="18"/>
+          <w:szCs w:val="20"/>
+        </w:rPr>
+        <w:t>range</w:t>
+      </w:r>
+      <w:proofErr w:type="spellEnd"/>
+      <w:r>
+        <w:rPr>
+          <w:rFonts w:ascii="Courier" w:hAnsi="Courier" w:cs="Courier"/>
+          <w:color w:val="000000"/>
+          <w:kern w:val="0"/>
+          <w:sz w:val="18"/>
+          <w:szCs w:val="20"/>
+        </w:rPr>
+        <w:t>)=</w:t>
+      </w:r>
+      <w:proofErr w:type="gramEnd"/>
+      <w:r>
+        <w:rPr>
+          <w:rFonts w:ascii="Courier" w:hAnsi="Courier" w:cs="Courier"/>
+          <w:color w:val="000000"/>
+          <w:kern w:val="0"/>
+          <w:sz w:val="18"/>
+          <w:szCs w:val="20"/>
+        </w:rPr>
+        <w:t xml:space="preserve"> </w:t>
+      </w:r>
+      <w:proofErr w:type="spellStart"/>
+      <w:r>
+        <w:rPr>
+          <w:rFonts w:ascii="Courier" w:hAnsi="Courier" w:cs="Courier"/>
+          <w:color w:val="000000"/>
+          <w:kern w:val="0"/>
+          <w:sz w:val="18"/>
+          <w:szCs w:val="20"/>
+        </w:rPr>
+        <w:t>subtable.TRPMILES</w:t>
+      </w:r>
+      <w:proofErr w:type="spellEnd"/>
+      <w:r>
+        <w:rPr>
+          <w:rFonts w:ascii="Courier" w:hAnsi="Courier" w:cs="Courier"/>
+          <w:color w:val="000000"/>
+          <w:kern w:val="0"/>
+          <w:sz w:val="18"/>
+          <w:szCs w:val="20"/>
+        </w:rPr>
+        <w:t>(</w:t>
+      </w:r>
+      <w:proofErr w:type="spellStart"/>
+      <w:r>
+        <w:rPr>
+          <w:rFonts w:ascii="Courier" w:hAnsi="Courier" w:cs="Courier"/>
+          <w:color w:val="000000"/>
+          <w:kern w:val="0"/>
+          <w:sz w:val="18"/>
+          <w:szCs w:val="20"/>
+        </w:rPr>
+        <w:t>i</w:t>
+      </w:r>
+      <w:proofErr w:type="spellEnd"/>
+      <w:r>
+        <w:rPr>
+          <w:rFonts w:ascii="Courier" w:hAnsi="Courier" w:cs="Courier"/>
+          <w:color w:val="000000"/>
+          <w:kern w:val="0"/>
+          <w:sz w:val="18"/>
+          <w:szCs w:val="20"/>
+        </w:rPr>
+        <w:t>)/</w:t>
+      </w:r>
+      <w:proofErr w:type="spellStart"/>
+      <w:r>
+        <w:rPr>
+          <w:rFonts w:ascii="Courier" w:hAnsi="Courier" w:cs="Courier"/>
+          <w:color w:val="000000"/>
+          <w:kern w:val="0"/>
+          <w:sz w:val="18"/>
+          <w:szCs w:val="20"/>
+        </w:rPr>
+        <w:t>subtable.TRVL_MIN</w:t>
+      </w:r>
+      <w:proofErr w:type="spellEnd"/>
+      <w:r>
+        <w:rPr>
+          <w:rFonts w:ascii="Courier" w:hAnsi="Courier" w:cs="Courier"/>
+          <w:color w:val="000000"/>
+          <w:kern w:val="0"/>
+          <w:sz w:val="18"/>
+          <w:szCs w:val="20"/>
+        </w:rPr>
+        <w:t>(</w:t>
+      </w:r>
+      <w:proofErr w:type="spellStart"/>
+      <w:r>
+        <w:rPr>
+          <w:rFonts w:ascii="Courier" w:hAnsi="Courier" w:cs="Courier"/>
+          <w:color w:val="000000"/>
+          <w:kern w:val="0"/>
+          <w:sz w:val="18"/>
+          <w:szCs w:val="20"/>
+        </w:rPr>
+        <w:t>i</w:t>
+      </w:r>
+      <w:proofErr w:type="spellEnd"/>
+      <w:r>
+        <w:rPr>
+          <w:rFonts w:ascii="Courier" w:hAnsi="Courier" w:cs="Courier"/>
+          <w:color w:val="000000"/>
+          <w:kern w:val="0"/>
+          <w:sz w:val="18"/>
+          <w:szCs w:val="20"/>
+        </w:rPr>
+        <w:t xml:space="preserve">); </w:t>
+      </w:r>
+    </w:p>
+    <w:p>
+      <w:pPr>
+        <w:widowControl/>
+        <w:pBdr>
+          <w:top w:val="single" w:sz="4" w:space="1" w:color="auto"/>
+          <w:left w:val="single" w:sz="4" w:space="4" w:color="auto"/>
+          <w:bottom w:val="single" w:sz="4" w:space="1" w:color="auto"/>
+          <w:right w:val="single" w:sz="4" w:space="4" w:color="auto"/>
+        </w:pBdr>
+        <w:autoSpaceDE w:val="0"/>
+        <w:autoSpaceDN w:val="0"/>
+        <w:adjustRightInd w:val="0"/>
+        <w:jc w:val="left"/>
+        <w:rPr>
+          <w:rFonts w:ascii="Courier" w:hAnsi="Courier"/>
+          <w:kern w:val="0"/>
+          <w:sz w:val="22"/>
+        </w:rPr>
+      </w:pPr>
+      <w:r>
+        <w:rPr>
+          <w:rFonts w:ascii="Courier" w:hAnsi="Courier" w:cs="Courier"/>
+          <w:color w:val="0000FF"/>
+          <w:kern w:val="0"/>
+          <w:sz w:val="18"/>
+          <w:szCs w:val="20"/>
+        </w:rPr>
+        <w:t>end</w:t>
+      </w:r>
+    </w:p>
+    <w:p>
+      <w:pPr>
+        <w:rPr>
+          <w:sz w:val="22"/>
+        </w:rPr>
+      </w:pPr>
+      <w:r>
+        <w:rPr>
+          <w:sz w:val="22"/>
+        </w:rPr>
         <w:t>The final output of this function is a one-demission vector where each element is the speed value at each minute in the day and the index of elements is corresponding to the time</w:t>
       </w:r>
       <w:r>
+        <w:rPr>
+          <w:sz w:val="22"/>
+        </w:rPr>
         <w:t xml:space="preserve"> with</w:t>
       </w:r>
       <w:r>
+        <w:rPr>
+          <w:sz w:val="22"/>
+        </w:rPr>
         <w:t xml:space="preserve"> minute</w:t>
       </w:r>
       <w:r>
-        <w:t xml:space="preserve"> as the unit.</w:t>
-      </w:r>
-    </w:p>
-    <w:p>
-      <w:r>
-        <w:t>2 Location profile of the EVs</w:t>
-      </w:r>
-    </w:p>
-    <w:p>
-      <w:r>
+        <w:rPr>
+          <w:sz w:val="22"/>
+        </w:rPr>
+        <w:t xml:space="preserve"> as the unit</w:t>
+      </w:r>
+      <w:bookmarkStart w:id="0" w:name="_GoBack"/>
+      <w:bookmarkEnd w:id="0"/>
+      <w:r>
+        <w:rPr>
+          <w:sz w:val="22"/>
+        </w:rPr>
+        <w:t>.</w:t>
+      </w:r>
+    </w:p>
+    <w:p>
+      <w:pPr>
+        <w:rPr>
+          <w:b/>
+          <w:sz w:val="22"/>
+        </w:rPr>
+      </w:pPr>
+      <w:r>
+        <w:rPr>
+          <w:b/>
+          <w:sz w:val="22"/>
+        </w:rPr>
+        <w:t>3</w:t>
+      </w:r>
+      <w:r>
+        <w:rPr>
+          <w:b/>
+          <w:sz w:val="22"/>
+        </w:rPr>
+        <w:t xml:space="preserve"> Location profile of the EVs</w:t>
+      </w:r>
+    </w:p>
+    <w:p>
+      <w:pPr>
+        <w:rPr>
+          <w:sz w:val="22"/>
+        </w:rPr>
+      </w:pPr>
+      <w:r>
+        <w:rPr>
+          <w:sz w:val="22"/>
+        </w:rPr>
         <w:t xml:space="preserve">The location profile of a EV shows where the EV is during a day. Three values are to be assigned at each time point, which are respectively representing: ‘1’ as “at home”, ‘-1’ as “on road”, ‘0’as “at other places”. These definitions are determined </w:t>
       </w:r>
       <w:r>
+        <w:rPr>
+          <w:sz w:val="22"/>
+        </w:rPr>
         <w:t>corresponding to</w:t>
       </w:r>
       <w:r>
+        <w:rPr>
+          <w:sz w:val="22"/>
+        </w:rPr>
         <w:t xml:space="preserve"> the state of charging of the batteries, </w:t>
       </w:r>
       <w:r>
         <w:rPr>
           <w:i/>
+          <w:sz w:val="22"/>
         </w:rPr>
         <w:t>i.e.,</w:t>
       </w:r>
       <w:r>
+        <w:rPr>
+          <w:sz w:val="22"/>
+        </w:rPr>
         <w:t xml:space="preserve"> batteries are available to be charged at home (represented as ‘1’), and are discharged on road (represented as ‘-1’) while they would not be charged or discharged so stay constant at other places (represented as ‘</w:t>
       </w:r>
       <w:r>
+        <w:rPr>
+          <w:sz w:val="22"/>
+        </w:rPr>
         <w:t>0</w:t>
       </w:r>
       <w:r>
+        <w:rPr>
+          <w:sz w:val="22"/>
+        </w:rPr>
         <w:t>’).</w:t>
       </w:r>
       <w:r>
+        <w:rPr>
+          <w:sz w:val="22"/>
+        </w:rPr>
         <w:t xml:space="preserve"> The </w:t>
       </w:r>
       <w:r>
         <w:rPr>
           <w:i/>
+          <w:sz w:val="22"/>
         </w:rPr>
         <w:t>‘</w:t>
       </w:r>
@@ -812,175 +2393,1583 @@
       <w:r>
         <w:rPr>
           <w:i/>
-        </w:rPr>
-        <w:t>FUNC_location</w:t>
-      </w:r>
+          <w:sz w:val="22"/>
+        </w:rPr>
+        <w:t>FUNC_location.m</w:t>
+      </w:r>
+      <w:proofErr w:type="spellEnd"/>
       <w:r>
         <w:rPr>
           <w:i/>
-        </w:rPr>
-        <w:t>.m</w:t>
+          <w:sz w:val="22"/>
+        </w:rPr>
+        <w:t xml:space="preserve">’ </w:t>
+      </w:r>
+      <w:r>
+        <w:rPr>
+          <w:sz w:val="22"/>
+        </w:rPr>
+        <w:t>function is constructed to get the location profiles.</w:t>
+      </w:r>
+    </w:p>
+    <w:p>
+      <w:pPr>
+        <w:rPr>
+          <w:sz w:val="22"/>
+        </w:rPr>
+      </w:pPr>
+      <w:r>
+        <w:rPr>
+          <w:sz w:val="22"/>
+        </w:rPr>
+        <w:t xml:space="preserve">Similar to the process of speed function, we create a </w:t>
+      </w:r>
+      <w:proofErr w:type="spellStart"/>
+      <w:r>
+        <w:rPr>
+          <w:sz w:val="22"/>
+        </w:rPr>
+        <w:t>subtable</w:t>
       </w:r>
       <w:proofErr w:type="spellEnd"/>
       <w:r>
         <w:rPr>
+          <w:sz w:val="22"/>
+        </w:rPr>
+        <w:t xml:space="preserve"> containing 'ENDTIME', 'TRVL_MIN', 'TRPMILES' and a new variable ‘WHYTO’ of tri</w:t>
+      </w:r>
+      <w:r>
+        <w:rPr>
+          <w:sz w:val="22"/>
+        </w:rPr>
+        <w:t>ps of the given person:</w:t>
+      </w:r>
+    </w:p>
+    <w:p>
+      <w:pPr>
+        <w:widowControl/>
+        <w:pBdr>
+          <w:top w:val="single" w:sz="4" w:space="1" w:color="auto"/>
+          <w:left w:val="single" w:sz="4" w:space="4" w:color="auto"/>
+          <w:bottom w:val="single" w:sz="4" w:space="1" w:color="auto"/>
+          <w:right w:val="single" w:sz="4" w:space="4" w:color="auto"/>
+        </w:pBdr>
+        <w:autoSpaceDE w:val="0"/>
+        <w:autoSpaceDN w:val="0"/>
+        <w:adjustRightInd w:val="0"/>
+        <w:jc w:val="left"/>
+        <w:rPr>
+          <w:rFonts w:ascii="Courier" w:hAnsi="Courier"/>
+          <w:kern w:val="0"/>
+          <w:sz w:val="22"/>
+        </w:rPr>
+      </w:pPr>
+      <w:r>
+        <w:rPr>
+          <w:rFonts w:ascii="Courier" w:hAnsi="Courier" w:cs="Courier"/>
+          <w:color w:val="228B22"/>
+          <w:kern w:val="0"/>
+          <w:sz w:val="18"/>
+          <w:szCs w:val="20"/>
+        </w:rPr>
+        <w:t>%</w:t>
+      </w:r>
+      <w:proofErr w:type="spellStart"/>
+      <w:r>
+        <w:rPr>
+          <w:rFonts w:ascii="Courier" w:hAnsi="Courier" w:cs="Courier"/>
+          <w:color w:val="228B22"/>
+          <w:kern w:val="0"/>
+          <w:sz w:val="18"/>
+          <w:szCs w:val="20"/>
+        </w:rPr>
+        <w:t>Selcet</w:t>
+      </w:r>
+      <w:proofErr w:type="spellEnd"/>
+      <w:r>
+        <w:rPr>
+          <w:rFonts w:ascii="Courier" w:hAnsi="Courier" w:cs="Courier"/>
+          <w:color w:val="228B22"/>
+          <w:kern w:val="0"/>
+          <w:sz w:val="18"/>
+          <w:szCs w:val="20"/>
+        </w:rPr>
+        <w:t xml:space="preserve"> data for the given </w:t>
+      </w:r>
+      <w:proofErr w:type="spellStart"/>
+      <w:r>
+        <w:rPr>
+          <w:rFonts w:ascii="Courier" w:hAnsi="Courier" w:cs="Courier"/>
+          <w:color w:val="228B22"/>
+          <w:kern w:val="0"/>
+          <w:sz w:val="18"/>
+          <w:szCs w:val="20"/>
+        </w:rPr>
+        <w:t>houseid</w:t>
+      </w:r>
+      <w:proofErr w:type="spellEnd"/>
+    </w:p>
+    <w:p>
+      <w:pPr>
+        <w:widowControl/>
+        <w:pBdr>
+          <w:top w:val="single" w:sz="4" w:space="1" w:color="auto"/>
+          <w:left w:val="single" w:sz="4" w:space="4" w:color="auto"/>
+          <w:bottom w:val="single" w:sz="4" w:space="1" w:color="auto"/>
+          <w:right w:val="single" w:sz="4" w:space="4" w:color="auto"/>
+        </w:pBdr>
+        <w:autoSpaceDE w:val="0"/>
+        <w:autoSpaceDN w:val="0"/>
+        <w:adjustRightInd w:val="0"/>
+        <w:jc w:val="left"/>
+        <w:rPr>
+          <w:rFonts w:ascii="Courier" w:hAnsi="Courier"/>
+          <w:kern w:val="0"/>
+          <w:sz w:val="22"/>
+        </w:rPr>
+      </w:pPr>
+      <w:r>
+        <w:rPr>
+          <w:rFonts w:ascii="Courier" w:hAnsi="Courier" w:cs="Courier"/>
+          <w:color w:val="228B22"/>
+          <w:kern w:val="0"/>
+          <w:sz w:val="18"/>
+          <w:szCs w:val="20"/>
+        </w:rPr>
+        <w:t>%only select the first person, which means PERSONID=1</w:t>
+      </w:r>
+    </w:p>
+    <w:p>
+      <w:pPr>
+        <w:widowControl/>
+        <w:pBdr>
+          <w:top w:val="single" w:sz="4" w:space="1" w:color="auto"/>
+          <w:left w:val="single" w:sz="4" w:space="4" w:color="auto"/>
+          <w:bottom w:val="single" w:sz="4" w:space="1" w:color="auto"/>
+          <w:right w:val="single" w:sz="4" w:space="4" w:color="auto"/>
+        </w:pBdr>
+        <w:autoSpaceDE w:val="0"/>
+        <w:autoSpaceDN w:val="0"/>
+        <w:adjustRightInd w:val="0"/>
+        <w:jc w:val="left"/>
+        <w:rPr>
+          <w:rFonts w:ascii="Courier" w:hAnsi="Courier"/>
+          <w:kern w:val="0"/>
+          <w:sz w:val="22"/>
+        </w:rPr>
+      </w:pPr>
+      <w:r>
+        <w:rPr>
+          <w:rFonts w:ascii="Courier" w:hAnsi="Courier" w:cs="Courier"/>
+          <w:color w:val="000000"/>
+          <w:kern w:val="0"/>
+          <w:sz w:val="18"/>
+          <w:szCs w:val="20"/>
+        </w:rPr>
+        <w:t xml:space="preserve">rows = </w:t>
+      </w:r>
+      <w:proofErr w:type="spellStart"/>
+      <w:proofErr w:type="gramStart"/>
+      <w:r>
+        <w:rPr>
+          <w:rFonts w:ascii="Courier" w:hAnsi="Courier" w:cs="Courier"/>
+          <w:color w:val="000000"/>
+          <w:kern w:val="0"/>
+          <w:sz w:val="18"/>
+          <w:szCs w:val="20"/>
+        </w:rPr>
+        <w:t>table.HOUSEID</w:t>
+      </w:r>
+      <w:proofErr w:type="spellEnd"/>
+      <w:proofErr w:type="gramEnd"/>
+      <w:r>
+        <w:rPr>
+          <w:rFonts w:ascii="Courier" w:hAnsi="Courier" w:cs="Courier"/>
+          <w:color w:val="000000"/>
+          <w:kern w:val="0"/>
+          <w:sz w:val="18"/>
+          <w:szCs w:val="20"/>
+        </w:rPr>
+        <w:t>==</w:t>
+      </w:r>
+      <w:proofErr w:type="spellStart"/>
+      <w:r>
+        <w:rPr>
+          <w:rFonts w:ascii="Courier" w:hAnsi="Courier" w:cs="Courier"/>
+          <w:color w:val="000000"/>
+          <w:kern w:val="0"/>
+          <w:sz w:val="18"/>
+          <w:szCs w:val="20"/>
+        </w:rPr>
+        <w:t>houseid</w:t>
+      </w:r>
+      <w:proofErr w:type="spellEnd"/>
+      <w:r>
+        <w:rPr>
+          <w:rFonts w:ascii="Courier" w:hAnsi="Courier" w:cs="Courier"/>
+          <w:color w:val="000000"/>
+          <w:kern w:val="0"/>
+          <w:sz w:val="18"/>
+          <w:szCs w:val="20"/>
+        </w:rPr>
+        <w:t xml:space="preserve"> &amp; </w:t>
+      </w:r>
+      <w:proofErr w:type="spellStart"/>
+      <w:r>
+        <w:rPr>
+          <w:rFonts w:ascii="Courier" w:hAnsi="Courier" w:cs="Courier"/>
+          <w:color w:val="000000"/>
+          <w:kern w:val="0"/>
+          <w:sz w:val="18"/>
+          <w:szCs w:val="20"/>
+        </w:rPr>
+        <w:t>table.PERSONID</w:t>
+      </w:r>
+      <w:proofErr w:type="spellEnd"/>
+      <w:r>
+        <w:rPr>
+          <w:rFonts w:ascii="Courier" w:hAnsi="Courier" w:cs="Courier"/>
+          <w:color w:val="000000"/>
+          <w:kern w:val="0"/>
+          <w:sz w:val="18"/>
+          <w:szCs w:val="20"/>
+        </w:rPr>
+        <w:t>==1;</w:t>
+      </w:r>
+    </w:p>
+    <w:p>
+      <w:pPr>
+        <w:widowControl/>
+        <w:pBdr>
+          <w:top w:val="single" w:sz="4" w:space="1" w:color="auto"/>
+          <w:left w:val="single" w:sz="4" w:space="4" w:color="auto"/>
+          <w:bottom w:val="single" w:sz="4" w:space="1" w:color="auto"/>
+          <w:right w:val="single" w:sz="4" w:space="4" w:color="auto"/>
+        </w:pBdr>
+        <w:autoSpaceDE w:val="0"/>
+        <w:autoSpaceDN w:val="0"/>
+        <w:adjustRightInd w:val="0"/>
+        <w:jc w:val="left"/>
+        <w:rPr>
+          <w:rFonts w:ascii="Courier" w:hAnsi="Courier"/>
+          <w:kern w:val="0"/>
+          <w:sz w:val="22"/>
+        </w:rPr>
+      </w:pPr>
+      <w:proofErr w:type="spellStart"/>
+      <w:r>
+        <w:rPr>
+          <w:rFonts w:ascii="Courier" w:hAnsi="Courier" w:cs="Courier"/>
+          <w:color w:val="000000"/>
+          <w:kern w:val="0"/>
+          <w:sz w:val="18"/>
+          <w:szCs w:val="20"/>
+        </w:rPr>
+        <w:t>subtable</w:t>
+      </w:r>
+      <w:proofErr w:type="spellEnd"/>
+      <w:r>
+        <w:rPr>
+          <w:rFonts w:ascii="Courier" w:hAnsi="Courier" w:cs="Courier"/>
+          <w:color w:val="000000"/>
+          <w:kern w:val="0"/>
+          <w:sz w:val="18"/>
+          <w:szCs w:val="20"/>
+        </w:rPr>
+        <w:t xml:space="preserve">= </w:t>
+      </w:r>
+      <w:proofErr w:type="gramStart"/>
+      <w:r>
+        <w:rPr>
+          <w:rFonts w:ascii="Courier" w:hAnsi="Courier" w:cs="Courier"/>
+          <w:color w:val="000000"/>
+          <w:kern w:val="0"/>
+          <w:sz w:val="18"/>
+          <w:szCs w:val="20"/>
+        </w:rPr>
+        <w:t>table(</w:t>
+      </w:r>
+      <w:proofErr w:type="gramEnd"/>
+      <w:r>
+        <w:rPr>
+          <w:rFonts w:ascii="Courier" w:hAnsi="Courier" w:cs="Courier"/>
+          <w:color w:val="000000"/>
+          <w:kern w:val="0"/>
+          <w:sz w:val="18"/>
+          <w:szCs w:val="20"/>
+        </w:rPr>
+        <w:t>rows, {</w:t>
+      </w:r>
+      <w:r>
+        <w:rPr>
+          <w:rFonts w:ascii="Courier" w:hAnsi="Courier" w:cs="Courier"/>
+          <w:color w:val="A020F0"/>
+          <w:kern w:val="0"/>
+          <w:sz w:val="18"/>
+          <w:szCs w:val="20"/>
+        </w:rPr>
+        <w:t>'ENDTIME'</w:t>
+      </w:r>
+      <w:r>
+        <w:rPr>
+          <w:rFonts w:ascii="Courier" w:hAnsi="Courier" w:cs="Courier"/>
+          <w:color w:val="000000"/>
+          <w:kern w:val="0"/>
+          <w:sz w:val="18"/>
+          <w:szCs w:val="20"/>
+        </w:rPr>
+        <w:t>,</w:t>
+      </w:r>
+      <w:r>
+        <w:rPr>
+          <w:rFonts w:ascii="Courier" w:hAnsi="Courier" w:cs="Courier"/>
+          <w:color w:val="A020F0"/>
+          <w:kern w:val="0"/>
+          <w:sz w:val="18"/>
+          <w:szCs w:val="20"/>
+        </w:rPr>
+        <w:t>'AWAYHOME'</w:t>
+      </w:r>
+      <w:r>
+        <w:rPr>
+          <w:rFonts w:ascii="Courier" w:hAnsi="Courier" w:cs="Courier"/>
+          <w:color w:val="000000"/>
+          <w:kern w:val="0"/>
+          <w:sz w:val="18"/>
+          <w:szCs w:val="20"/>
+        </w:rPr>
+        <w:t xml:space="preserve">, </w:t>
+      </w:r>
+      <w:r>
+        <w:rPr>
+          <w:rFonts w:ascii="Courier" w:hAnsi="Courier" w:cs="Courier"/>
+          <w:color w:val="A020F0"/>
+          <w:kern w:val="0"/>
+          <w:sz w:val="18"/>
+          <w:szCs w:val="20"/>
+        </w:rPr>
+        <w:t>'TRVL_MIN'</w:t>
+      </w:r>
+      <w:r>
+        <w:rPr>
+          <w:rFonts w:ascii="Courier" w:hAnsi="Courier" w:cs="Courier"/>
+          <w:color w:val="000000"/>
+          <w:kern w:val="0"/>
+          <w:sz w:val="18"/>
+          <w:szCs w:val="20"/>
+        </w:rPr>
+        <w:t xml:space="preserve">, </w:t>
+      </w:r>
+      <w:r>
+        <w:rPr>
+          <w:rFonts w:ascii="Courier" w:hAnsi="Courier" w:cs="Courier"/>
+          <w:color w:val="A020F0"/>
+          <w:kern w:val="0"/>
+          <w:sz w:val="18"/>
+          <w:szCs w:val="20"/>
+        </w:rPr>
+        <w:t>'WHYTO'</w:t>
+      </w:r>
+      <w:r>
+        <w:rPr>
+          <w:rFonts w:ascii="Courier" w:hAnsi="Courier" w:cs="Courier"/>
+          <w:color w:val="000000"/>
+          <w:kern w:val="0"/>
+          <w:sz w:val="18"/>
+          <w:szCs w:val="20"/>
+        </w:rPr>
+        <w:t xml:space="preserve"> });</w:t>
+      </w:r>
+    </w:p>
+    <w:p>
+      <w:pPr>
+        <w:rPr>
+          <w:sz w:val="22"/>
+        </w:rPr>
+      </w:pPr>
+      <w:r>
+        <w:rPr>
+          <w:sz w:val="22"/>
+        </w:rPr>
+        <w:t xml:space="preserve">For each trip, we first nominate the period of time when the trip is being taken place, </w:t>
+      </w:r>
+      <w:r>
+        <w:rPr>
           <w:i/>
-        </w:rPr>
-        <w:t>’</w:t>
-      </w:r>
-      <w:r>
-        <w:rPr>
-          <w:i/>
+          <w:sz w:val="22"/>
+        </w:rPr>
+        <w:t>i.e.,</w:t>
+      </w:r>
+      <w:r>
+        <w:rPr>
+          <w:sz w:val="22"/>
+        </w:rPr>
+        <w:t xml:space="preserve"> the vehicle is on road. We define the location value during these period is ‘-1’ as explained previously. Since we have the information of ‘WHYTO’, we know the location of the vehicle after this trip. Therefore, from the next minute </w:t>
+      </w:r>
+      <w:r>
+        <w:rPr>
+          <w:sz w:val="22"/>
+        </w:rPr>
+        <w:t>after</w:t>
+      </w:r>
+      <w:r>
+        <w:rPr>
+          <w:sz w:val="22"/>
+        </w:rPr>
+        <w:t xml:space="preserve"> the</w:t>
+      </w:r>
+      <w:r>
+        <w:rPr>
+          <w:sz w:val="22"/>
+        </w:rPr>
+        <w:t xml:space="preserve"> trip to the last minute before next trip (or the last minute of the day), we can assign value to the location </w:t>
+      </w:r>
+      <w:r>
+        <w:rPr>
+          <w:sz w:val="22"/>
+        </w:rPr>
+        <w:t>according to</w:t>
+      </w:r>
+      <w:r>
+        <w:rPr>
+          <w:sz w:val="22"/>
+        </w:rPr>
+        <w:t xml:space="preserve"> the value of ‘WHYTO’, which is achieved as following:</w:t>
+      </w:r>
+    </w:p>
+    <w:p>
+      <w:pPr>
+        <w:widowControl/>
+        <w:pBdr>
+          <w:top w:val="single" w:sz="4" w:space="1" w:color="auto"/>
+          <w:left w:val="single" w:sz="4" w:space="4" w:color="auto"/>
+          <w:bottom w:val="single" w:sz="4" w:space="1" w:color="auto"/>
+          <w:right w:val="single" w:sz="4" w:space="4" w:color="auto"/>
+        </w:pBdr>
+        <w:autoSpaceDE w:val="0"/>
+        <w:autoSpaceDN w:val="0"/>
+        <w:adjustRightInd w:val="0"/>
+        <w:ind w:firstLine="420"/>
+        <w:jc w:val="left"/>
+        <w:rPr>
+          <w:rFonts w:ascii="Courier" w:hAnsi="Courier"/>
+          <w:kern w:val="0"/>
+          <w:sz w:val="22"/>
+        </w:rPr>
+      </w:pPr>
+      <w:r>
+        <w:rPr>
+          <w:rFonts w:ascii="Courier" w:hAnsi="Courier" w:cs="Courier"/>
+          <w:color w:val="000000"/>
+          <w:kern w:val="0"/>
+          <w:sz w:val="18"/>
+          <w:szCs w:val="20"/>
+        </w:rPr>
+        <w:t xml:space="preserve">    </w:t>
+      </w:r>
+      <w:r>
+        <w:rPr>
+          <w:rFonts w:ascii="Courier" w:hAnsi="Courier" w:cs="Courier"/>
+          <w:color w:val="000000"/>
+          <w:kern w:val="0"/>
+          <w:sz w:val="18"/>
+          <w:szCs w:val="20"/>
+        </w:rPr>
+        <w:t xml:space="preserve">period= </w:t>
+      </w:r>
+      <w:proofErr w:type="spellStart"/>
+      <w:proofErr w:type="gramStart"/>
+      <w:r>
+        <w:rPr>
+          <w:rFonts w:ascii="Courier" w:hAnsi="Courier" w:cs="Courier"/>
+          <w:color w:val="000000"/>
+          <w:kern w:val="0"/>
+          <w:sz w:val="18"/>
+          <w:szCs w:val="20"/>
+        </w:rPr>
+        <w:t>subtable.ENDTIME</w:t>
+      </w:r>
+      <w:proofErr w:type="spellEnd"/>
+      <w:proofErr w:type="gramEnd"/>
+      <w:r>
+        <w:rPr>
+          <w:rFonts w:ascii="Courier" w:hAnsi="Courier" w:cs="Courier"/>
+          <w:color w:val="000000"/>
+          <w:kern w:val="0"/>
+          <w:sz w:val="18"/>
+          <w:szCs w:val="20"/>
+        </w:rPr>
+        <w:t>(</w:t>
+      </w:r>
+      <w:proofErr w:type="spellStart"/>
+      <w:r>
+        <w:rPr>
+          <w:rFonts w:ascii="Courier" w:hAnsi="Courier" w:cs="Courier"/>
+          <w:color w:val="000000"/>
+          <w:kern w:val="0"/>
+          <w:sz w:val="18"/>
+          <w:szCs w:val="20"/>
+        </w:rPr>
+        <w:t>i</w:t>
+      </w:r>
+      <w:proofErr w:type="spellEnd"/>
+      <w:r>
+        <w:rPr>
+          <w:rFonts w:ascii="Courier" w:hAnsi="Courier" w:cs="Courier"/>
+          <w:color w:val="000000"/>
+          <w:kern w:val="0"/>
+          <w:sz w:val="18"/>
+          <w:szCs w:val="20"/>
+        </w:rPr>
+        <w:t xml:space="preserve">)- </w:t>
+      </w:r>
+      <w:proofErr w:type="spellStart"/>
+      <w:r>
+        <w:rPr>
+          <w:rFonts w:ascii="Courier" w:hAnsi="Courier" w:cs="Courier"/>
+          <w:color w:val="000000"/>
+          <w:kern w:val="0"/>
+          <w:sz w:val="18"/>
+          <w:szCs w:val="20"/>
+        </w:rPr>
+        <w:t>subtable.TRVL_MIN</w:t>
+      </w:r>
+      <w:proofErr w:type="spellEnd"/>
+      <w:r>
+        <w:rPr>
+          <w:rFonts w:ascii="Courier" w:hAnsi="Courier" w:cs="Courier"/>
+          <w:color w:val="000000"/>
+          <w:kern w:val="0"/>
+          <w:sz w:val="18"/>
+          <w:szCs w:val="20"/>
+        </w:rPr>
+        <w:t>(</w:t>
+      </w:r>
+      <w:proofErr w:type="spellStart"/>
+      <w:r>
+        <w:rPr>
+          <w:rFonts w:ascii="Courier" w:hAnsi="Courier" w:cs="Courier"/>
+          <w:color w:val="000000"/>
+          <w:kern w:val="0"/>
+          <w:sz w:val="18"/>
+          <w:szCs w:val="20"/>
+        </w:rPr>
+        <w:t>i</w:t>
+      </w:r>
+      <w:proofErr w:type="spellEnd"/>
+      <w:r>
+        <w:rPr>
+          <w:rFonts w:ascii="Courier" w:hAnsi="Courier" w:cs="Courier"/>
+          <w:color w:val="000000"/>
+          <w:kern w:val="0"/>
+          <w:sz w:val="18"/>
+          <w:szCs w:val="20"/>
+        </w:rPr>
+        <w:t xml:space="preserve">): </w:t>
+      </w:r>
+      <w:proofErr w:type="spellStart"/>
+      <w:r>
+        <w:rPr>
+          <w:rFonts w:ascii="Courier" w:hAnsi="Courier" w:cs="Courier"/>
+          <w:color w:val="000000"/>
+          <w:kern w:val="0"/>
+          <w:sz w:val="18"/>
+          <w:szCs w:val="20"/>
+        </w:rPr>
+        <w:t>subtable.ENDTIME</w:t>
+      </w:r>
+      <w:proofErr w:type="spellEnd"/>
+      <w:r>
+        <w:rPr>
+          <w:rFonts w:ascii="Courier" w:hAnsi="Courier" w:cs="Courier"/>
+          <w:color w:val="000000"/>
+          <w:kern w:val="0"/>
+          <w:sz w:val="18"/>
+          <w:szCs w:val="20"/>
+        </w:rPr>
+        <w:t>(</w:t>
+      </w:r>
+      <w:proofErr w:type="spellStart"/>
+      <w:r>
+        <w:rPr>
+          <w:rFonts w:ascii="Courier" w:hAnsi="Courier" w:cs="Courier"/>
+          <w:color w:val="000000"/>
+          <w:kern w:val="0"/>
+          <w:sz w:val="18"/>
+          <w:szCs w:val="20"/>
+        </w:rPr>
+        <w:t>i</w:t>
+      </w:r>
+      <w:proofErr w:type="spellEnd"/>
+      <w:r>
+        <w:rPr>
+          <w:rFonts w:ascii="Courier" w:hAnsi="Courier" w:cs="Courier"/>
+          <w:color w:val="000000"/>
+          <w:kern w:val="0"/>
+          <w:sz w:val="18"/>
+          <w:szCs w:val="20"/>
+        </w:rPr>
+        <w:t>)-1;</w:t>
+      </w:r>
+    </w:p>
+    <w:p>
+      <w:pPr>
+        <w:widowControl/>
+        <w:pBdr>
+          <w:top w:val="single" w:sz="4" w:space="1" w:color="auto"/>
+          <w:left w:val="single" w:sz="4" w:space="4" w:color="auto"/>
+          <w:bottom w:val="single" w:sz="4" w:space="1" w:color="auto"/>
+          <w:right w:val="single" w:sz="4" w:space="4" w:color="auto"/>
+        </w:pBdr>
+        <w:autoSpaceDE w:val="0"/>
+        <w:autoSpaceDN w:val="0"/>
+        <w:adjustRightInd w:val="0"/>
+        <w:jc w:val="left"/>
+        <w:rPr>
+          <w:rFonts w:ascii="Courier" w:hAnsi="Courier"/>
+          <w:kern w:val="0"/>
+          <w:sz w:val="22"/>
+        </w:rPr>
+      </w:pPr>
+      <w:r>
+        <w:rPr>
+          <w:rFonts w:ascii="Courier" w:hAnsi="Courier" w:cs="Courier"/>
+          <w:color w:val="000000"/>
+          <w:kern w:val="0"/>
+          <w:sz w:val="18"/>
+          <w:szCs w:val="20"/>
+        </w:rPr>
+        <w:t xml:space="preserve">        </w:t>
+      </w:r>
+      <w:r>
+        <w:rPr>
+          <w:rFonts w:ascii="Courier" w:hAnsi="Courier" w:cs="Courier"/>
+          <w:color w:val="0000FF"/>
+          <w:kern w:val="0"/>
+          <w:sz w:val="18"/>
+          <w:szCs w:val="20"/>
+        </w:rPr>
+        <w:t>for</w:t>
+      </w:r>
+      <w:r>
+        <w:rPr>
+          <w:rFonts w:ascii="Courier" w:hAnsi="Courier" w:cs="Courier"/>
+          <w:color w:val="000000"/>
+          <w:kern w:val="0"/>
+          <w:sz w:val="18"/>
+          <w:szCs w:val="20"/>
+        </w:rPr>
+        <w:t xml:space="preserve"> t=period(period&gt;0)</w:t>
+      </w:r>
+    </w:p>
+    <w:p>
+      <w:pPr>
+        <w:widowControl/>
+        <w:pBdr>
+          <w:top w:val="single" w:sz="4" w:space="1" w:color="auto"/>
+          <w:left w:val="single" w:sz="4" w:space="4" w:color="auto"/>
+          <w:bottom w:val="single" w:sz="4" w:space="1" w:color="auto"/>
+          <w:right w:val="single" w:sz="4" w:space="4" w:color="auto"/>
+        </w:pBdr>
+        <w:autoSpaceDE w:val="0"/>
+        <w:autoSpaceDN w:val="0"/>
+        <w:adjustRightInd w:val="0"/>
+        <w:jc w:val="left"/>
+        <w:rPr>
+          <w:rFonts w:ascii="Courier" w:hAnsi="Courier"/>
+          <w:kern w:val="0"/>
+          <w:sz w:val="22"/>
+        </w:rPr>
+      </w:pPr>
+      <w:r>
+        <w:rPr>
+          <w:rFonts w:ascii="Courier" w:hAnsi="Courier" w:cs="Courier"/>
+          <w:color w:val="000000"/>
+          <w:kern w:val="0"/>
+          <w:sz w:val="18"/>
+          <w:szCs w:val="20"/>
+        </w:rPr>
+        <w:t xml:space="preserve">            location(t)=-1;</w:t>
+      </w:r>
+    </w:p>
+    <w:p>
+      <w:pPr>
+        <w:widowControl/>
+        <w:pBdr>
+          <w:top w:val="single" w:sz="4" w:space="1" w:color="auto"/>
+          <w:left w:val="single" w:sz="4" w:space="4" w:color="auto"/>
+          <w:bottom w:val="single" w:sz="4" w:space="1" w:color="auto"/>
+          <w:right w:val="single" w:sz="4" w:space="4" w:color="auto"/>
+        </w:pBdr>
+        <w:autoSpaceDE w:val="0"/>
+        <w:autoSpaceDN w:val="0"/>
+        <w:adjustRightInd w:val="0"/>
+        <w:jc w:val="left"/>
+        <w:rPr>
+          <w:rFonts w:ascii="Courier" w:hAnsi="Courier"/>
+          <w:kern w:val="0"/>
+          <w:sz w:val="22"/>
+        </w:rPr>
+      </w:pPr>
+      <w:r>
+        <w:rPr>
+          <w:rFonts w:ascii="Courier" w:hAnsi="Courier" w:cs="Courier"/>
+          <w:color w:val="000000"/>
+          <w:kern w:val="0"/>
+          <w:sz w:val="18"/>
+          <w:szCs w:val="20"/>
+        </w:rPr>
+        <w:t xml:space="preserve">        </w:t>
+      </w:r>
+      <w:r>
+        <w:rPr>
+          <w:rFonts w:ascii="Courier" w:hAnsi="Courier" w:cs="Courier"/>
+          <w:color w:val="0000FF"/>
+          <w:kern w:val="0"/>
+          <w:sz w:val="18"/>
+          <w:szCs w:val="20"/>
+        </w:rPr>
+        <w:t>end</w:t>
+      </w:r>
+    </w:p>
+    <w:p>
+      <w:pPr>
+        <w:widowControl/>
+        <w:pBdr>
+          <w:top w:val="single" w:sz="4" w:space="1" w:color="auto"/>
+          <w:left w:val="single" w:sz="4" w:space="4" w:color="auto"/>
+          <w:bottom w:val="single" w:sz="4" w:space="1" w:color="auto"/>
+          <w:right w:val="single" w:sz="4" w:space="4" w:color="auto"/>
+        </w:pBdr>
+        <w:autoSpaceDE w:val="0"/>
+        <w:autoSpaceDN w:val="0"/>
+        <w:adjustRightInd w:val="0"/>
+        <w:jc w:val="left"/>
+        <w:rPr>
+          <w:rFonts w:ascii="Courier" w:hAnsi="Courier"/>
+          <w:kern w:val="0"/>
+          <w:sz w:val="22"/>
+        </w:rPr>
+      </w:pPr>
+      <w:r>
+        <w:rPr>
+          <w:rFonts w:ascii="Courier" w:hAnsi="Courier" w:cs="Courier"/>
+          <w:color w:val="000000"/>
+          <w:kern w:val="0"/>
+          <w:sz w:val="18"/>
+          <w:szCs w:val="20"/>
+        </w:rPr>
+        <w:t xml:space="preserve">        </w:t>
+      </w:r>
+      <w:r>
+        <w:rPr>
+          <w:rFonts w:ascii="Courier" w:hAnsi="Courier" w:cs="Courier"/>
+          <w:color w:val="228B22"/>
+          <w:kern w:val="0"/>
+          <w:sz w:val="18"/>
+          <w:szCs w:val="20"/>
+        </w:rPr>
+        <w:t>% consider the cases when the vehicle is not moving</w:t>
+      </w:r>
+    </w:p>
+    <w:p>
+      <w:pPr>
+        <w:widowControl/>
+        <w:pBdr>
+          <w:top w:val="single" w:sz="4" w:space="1" w:color="auto"/>
+          <w:left w:val="single" w:sz="4" w:space="4" w:color="auto"/>
+          <w:bottom w:val="single" w:sz="4" w:space="1" w:color="auto"/>
+          <w:right w:val="single" w:sz="4" w:space="4" w:color="auto"/>
+        </w:pBdr>
+        <w:autoSpaceDE w:val="0"/>
+        <w:autoSpaceDN w:val="0"/>
+        <w:adjustRightInd w:val="0"/>
+        <w:jc w:val="left"/>
+        <w:rPr>
+          <w:rFonts w:ascii="Courier" w:hAnsi="Courier"/>
+          <w:kern w:val="0"/>
+          <w:sz w:val="22"/>
+        </w:rPr>
+      </w:pPr>
+      <w:r>
+        <w:rPr>
+          <w:rFonts w:ascii="Courier" w:hAnsi="Courier" w:cs="Courier"/>
+          <w:color w:val="000000"/>
+          <w:kern w:val="0"/>
+          <w:sz w:val="18"/>
+          <w:szCs w:val="20"/>
+        </w:rPr>
+        <w:t xml:space="preserve">        </w:t>
+      </w:r>
+      <w:r>
+        <w:rPr>
+          <w:rFonts w:ascii="Courier" w:hAnsi="Courier" w:cs="Courier"/>
+          <w:color w:val="228B22"/>
+          <w:kern w:val="0"/>
+          <w:sz w:val="18"/>
+          <w:szCs w:val="20"/>
+        </w:rPr>
+        <w:t>% change the location</w:t>
+      </w:r>
+    </w:p>
+    <w:p>
+      <w:pPr>
+        <w:widowControl/>
+        <w:pBdr>
+          <w:top w:val="single" w:sz="4" w:space="1" w:color="auto"/>
+          <w:left w:val="single" w:sz="4" w:space="4" w:color="auto"/>
+          <w:bottom w:val="single" w:sz="4" w:space="1" w:color="auto"/>
+          <w:right w:val="single" w:sz="4" w:space="4" w:color="auto"/>
+        </w:pBdr>
+        <w:autoSpaceDE w:val="0"/>
+        <w:autoSpaceDN w:val="0"/>
+        <w:adjustRightInd w:val="0"/>
+        <w:jc w:val="left"/>
+        <w:rPr>
+          <w:rFonts w:ascii="Courier" w:hAnsi="Courier"/>
+          <w:kern w:val="0"/>
+          <w:sz w:val="22"/>
+        </w:rPr>
+      </w:pPr>
+      <w:r>
+        <w:rPr>
+          <w:rFonts w:ascii="Courier" w:hAnsi="Courier" w:cs="Courier"/>
+          <w:color w:val="000000"/>
+          <w:kern w:val="0"/>
+          <w:sz w:val="18"/>
+          <w:szCs w:val="20"/>
+        </w:rPr>
+        <w:t xml:space="preserve">        t=t+1;</w:t>
+      </w:r>
+    </w:p>
+    <w:p>
+      <w:pPr>
+        <w:widowControl/>
+        <w:pBdr>
+          <w:top w:val="single" w:sz="4" w:space="1" w:color="auto"/>
+          <w:left w:val="single" w:sz="4" w:space="4" w:color="auto"/>
+          <w:bottom w:val="single" w:sz="4" w:space="1" w:color="auto"/>
+          <w:right w:val="single" w:sz="4" w:space="4" w:color="auto"/>
+        </w:pBdr>
+        <w:autoSpaceDE w:val="0"/>
+        <w:autoSpaceDN w:val="0"/>
+        <w:adjustRightInd w:val="0"/>
+        <w:jc w:val="left"/>
+        <w:rPr>
+          <w:rFonts w:ascii="Courier" w:hAnsi="Courier"/>
+          <w:kern w:val="0"/>
+          <w:sz w:val="22"/>
+        </w:rPr>
+      </w:pPr>
+      <w:r>
+        <w:rPr>
+          <w:rFonts w:ascii="Courier" w:hAnsi="Courier" w:cs="Courier"/>
+          <w:color w:val="000000"/>
+          <w:kern w:val="0"/>
+          <w:sz w:val="18"/>
+          <w:szCs w:val="20"/>
+        </w:rPr>
+        <w:t xml:space="preserve">        </w:t>
+      </w:r>
+      <w:r>
+        <w:rPr>
+          <w:rFonts w:ascii="Courier" w:hAnsi="Courier" w:cs="Courier"/>
+          <w:color w:val="0000FF"/>
+          <w:kern w:val="0"/>
+          <w:sz w:val="18"/>
+          <w:szCs w:val="20"/>
+        </w:rPr>
+        <w:t>if</w:t>
+      </w:r>
+      <w:r>
+        <w:rPr>
+          <w:rFonts w:ascii="Courier" w:hAnsi="Courier" w:cs="Courier"/>
+          <w:color w:val="000000"/>
+          <w:kern w:val="0"/>
+          <w:sz w:val="18"/>
+          <w:szCs w:val="20"/>
+        </w:rPr>
+        <w:t xml:space="preserve"> t&lt;1</w:t>
+      </w:r>
+    </w:p>
+    <w:p>
+      <w:pPr>
+        <w:widowControl/>
+        <w:pBdr>
+          <w:top w:val="single" w:sz="4" w:space="1" w:color="auto"/>
+          <w:left w:val="single" w:sz="4" w:space="4" w:color="auto"/>
+          <w:bottom w:val="single" w:sz="4" w:space="1" w:color="auto"/>
+          <w:right w:val="single" w:sz="4" w:space="4" w:color="auto"/>
+        </w:pBdr>
+        <w:autoSpaceDE w:val="0"/>
+        <w:autoSpaceDN w:val="0"/>
+        <w:adjustRightInd w:val="0"/>
+        <w:jc w:val="left"/>
+        <w:rPr>
+          <w:rFonts w:ascii="Courier" w:hAnsi="Courier"/>
+          <w:kern w:val="0"/>
+          <w:sz w:val="22"/>
+        </w:rPr>
+      </w:pPr>
+      <w:r>
+        <w:rPr>
+          <w:rFonts w:ascii="Courier" w:hAnsi="Courier" w:cs="Courier"/>
+          <w:color w:val="000000"/>
+          <w:kern w:val="0"/>
+          <w:sz w:val="18"/>
+          <w:szCs w:val="20"/>
+        </w:rPr>
+        <w:t xml:space="preserve">            t=t+1;</w:t>
+      </w:r>
+    </w:p>
+    <w:p>
+      <w:pPr>
+        <w:widowControl/>
+        <w:pBdr>
+          <w:top w:val="single" w:sz="4" w:space="1" w:color="auto"/>
+          <w:left w:val="single" w:sz="4" w:space="4" w:color="auto"/>
+          <w:bottom w:val="single" w:sz="4" w:space="1" w:color="auto"/>
+          <w:right w:val="single" w:sz="4" w:space="4" w:color="auto"/>
+        </w:pBdr>
+        <w:autoSpaceDE w:val="0"/>
+        <w:autoSpaceDN w:val="0"/>
+        <w:adjustRightInd w:val="0"/>
+        <w:jc w:val="left"/>
+        <w:rPr>
+          <w:rFonts w:ascii="Courier" w:hAnsi="Courier"/>
+          <w:kern w:val="0"/>
+          <w:sz w:val="22"/>
+        </w:rPr>
+      </w:pPr>
+      <w:r>
+        <w:rPr>
+          <w:rFonts w:ascii="Courier" w:hAnsi="Courier" w:cs="Courier"/>
+          <w:color w:val="000000"/>
+          <w:kern w:val="0"/>
+          <w:sz w:val="18"/>
+          <w:szCs w:val="20"/>
+        </w:rPr>
+        <w:t xml:space="preserve">        </w:t>
+      </w:r>
+      <w:r>
+        <w:rPr>
+          <w:rFonts w:ascii="Courier" w:hAnsi="Courier" w:cs="Courier"/>
+          <w:color w:val="0000FF"/>
+          <w:kern w:val="0"/>
+          <w:sz w:val="18"/>
+          <w:szCs w:val="20"/>
+        </w:rPr>
+        <w:t>end</w:t>
+      </w:r>
+    </w:p>
+    <w:p>
+      <w:pPr>
+        <w:widowControl/>
+        <w:pBdr>
+          <w:top w:val="single" w:sz="4" w:space="1" w:color="auto"/>
+          <w:left w:val="single" w:sz="4" w:space="4" w:color="auto"/>
+          <w:bottom w:val="single" w:sz="4" w:space="1" w:color="auto"/>
+          <w:right w:val="single" w:sz="4" w:space="4" w:color="auto"/>
+        </w:pBdr>
+        <w:autoSpaceDE w:val="0"/>
+        <w:autoSpaceDN w:val="0"/>
+        <w:adjustRightInd w:val="0"/>
+        <w:jc w:val="left"/>
+        <w:rPr>
+          <w:rFonts w:ascii="Courier" w:hAnsi="Courier"/>
+          <w:kern w:val="0"/>
+          <w:sz w:val="22"/>
+        </w:rPr>
+      </w:pPr>
+      <w:r>
+        <w:rPr>
+          <w:rFonts w:ascii="Courier" w:hAnsi="Courier" w:cs="Courier"/>
+          <w:color w:val="000000"/>
+          <w:kern w:val="0"/>
+          <w:sz w:val="18"/>
+          <w:szCs w:val="20"/>
+        </w:rPr>
+        <w:t xml:space="preserve">        </w:t>
+      </w:r>
+      <w:r>
+        <w:rPr>
+          <w:rFonts w:ascii="Courier" w:hAnsi="Courier" w:cs="Courier"/>
+          <w:color w:val="0000FF"/>
+          <w:kern w:val="0"/>
+          <w:sz w:val="18"/>
+          <w:szCs w:val="20"/>
+        </w:rPr>
+        <w:t>while</w:t>
+      </w:r>
+      <w:r>
+        <w:rPr>
+          <w:rFonts w:ascii="Courier" w:hAnsi="Courier" w:cs="Courier"/>
+          <w:color w:val="000000"/>
+          <w:kern w:val="0"/>
+          <w:sz w:val="18"/>
+          <w:szCs w:val="20"/>
+        </w:rPr>
+        <w:t xml:space="preserve"> (speed(t)==0) &amp;&amp; (t&lt;</w:t>
+      </w:r>
+      <w:proofErr w:type="gramStart"/>
+      <w:r>
+        <w:rPr>
+          <w:rFonts w:ascii="Courier" w:hAnsi="Courier" w:cs="Courier"/>
+          <w:color w:val="000000"/>
+          <w:kern w:val="0"/>
+          <w:sz w:val="18"/>
+          <w:szCs w:val="20"/>
+        </w:rPr>
+        <w:t>=(</w:t>
+      </w:r>
+      <w:proofErr w:type="gramEnd"/>
+      <w:r>
+        <w:rPr>
+          <w:rFonts w:ascii="Courier" w:hAnsi="Courier" w:cs="Courier"/>
+          <w:color w:val="000000"/>
+          <w:kern w:val="0"/>
+          <w:sz w:val="18"/>
+          <w:szCs w:val="20"/>
+        </w:rPr>
+        <w:t>60*24-1))</w:t>
+      </w:r>
+    </w:p>
+    <w:p>
+      <w:pPr>
+        <w:widowControl/>
+        <w:pBdr>
+          <w:top w:val="single" w:sz="4" w:space="1" w:color="auto"/>
+          <w:left w:val="single" w:sz="4" w:space="4" w:color="auto"/>
+          <w:bottom w:val="single" w:sz="4" w:space="1" w:color="auto"/>
+          <w:right w:val="single" w:sz="4" w:space="4" w:color="auto"/>
+        </w:pBdr>
+        <w:autoSpaceDE w:val="0"/>
+        <w:autoSpaceDN w:val="0"/>
+        <w:adjustRightInd w:val="0"/>
+        <w:jc w:val="left"/>
+        <w:rPr>
+          <w:rFonts w:ascii="Courier" w:hAnsi="Courier"/>
+          <w:kern w:val="0"/>
+          <w:sz w:val="22"/>
+        </w:rPr>
+      </w:pPr>
+      <w:r>
+        <w:rPr>
+          <w:rFonts w:ascii="Courier" w:hAnsi="Courier" w:cs="Courier"/>
+          <w:color w:val="000000"/>
+          <w:kern w:val="0"/>
+          <w:sz w:val="18"/>
+          <w:szCs w:val="20"/>
+        </w:rPr>
+        <w:t xml:space="preserve">            </w:t>
+      </w:r>
+      <w:r>
+        <w:rPr>
+          <w:rFonts w:ascii="Courier" w:hAnsi="Courier" w:cs="Courier"/>
+          <w:color w:val="0000FF"/>
+          <w:kern w:val="0"/>
+          <w:sz w:val="18"/>
+          <w:szCs w:val="20"/>
+        </w:rPr>
+        <w:t>if</w:t>
+      </w:r>
+      <w:r>
+        <w:rPr>
+          <w:rFonts w:ascii="Courier" w:hAnsi="Courier" w:cs="Courier"/>
+          <w:color w:val="000000"/>
+          <w:kern w:val="0"/>
+          <w:sz w:val="18"/>
+          <w:szCs w:val="20"/>
         </w:rPr>
         <w:t xml:space="preserve"> </w:t>
       </w:r>
-      <w:r>
-        <w:t>function is constructed to get the location profiles.</w:t>
-      </w:r>
-    </w:p>
-    <w:p>
-      <w:r>
-        <w:t xml:space="preserve">Similar to the process of speed function, we create a </w:t>
-      </w:r>
       <w:proofErr w:type="spellStart"/>
-      <w:r>
-        <w:t>subtable</w:t>
+      <w:proofErr w:type="gramStart"/>
+      <w:r>
+        <w:rPr>
+          <w:rFonts w:ascii="Courier" w:hAnsi="Courier" w:cs="Courier"/>
+          <w:color w:val="000000"/>
+          <w:kern w:val="0"/>
+          <w:sz w:val="18"/>
+          <w:szCs w:val="20"/>
+        </w:rPr>
+        <w:t>subtable.WHYTO</w:t>
       </w:r>
       <w:proofErr w:type="spellEnd"/>
-      <w:r>
-        <w:t xml:space="preserve"> containing 'ENDTIME', 'TRVL_MIN', </w:t>
-      </w:r>
-      <w:r>
-        <w:t>'TRPMILES'</w:t>
-      </w:r>
-      <w:r>
-        <w:t xml:space="preserve"> and a new variable ‘WHYTO’ of trips of the given person.</w:t>
-      </w:r>
-      <w:r>
-        <w:t xml:space="preserve"> For each trip, we first nominate the period of time when the trip is being taken place, </w:t>
-      </w:r>
-      <w:r>
-        <w:rPr>
-          <w:i/>
-        </w:rPr>
-        <w:t>i.e.,</w:t>
-      </w:r>
-      <w:r>
-        <w:t xml:space="preserve"> the vehicle is on road. We define the location value during these period is ‘-1’ as explained previously. Since we have the information of ‘WHYTO’, we know the location of the vehicle after this trip. Therefore, from the next minute </w:t>
-      </w:r>
-      <w:r>
-        <w:t>after</w:t>
-      </w:r>
-      <w:r>
-        <w:t xml:space="preserve"> the</w:t>
-      </w:r>
-      <w:r>
-        <w:t xml:space="preserve"> trip to the last minute before next trip (or the last minute of the day), we can assign value to the location </w:t>
-      </w:r>
-      <w:r>
-        <w:t>according to</w:t>
-      </w:r>
-      <w:r>
-        <w:t xml:space="preserve"> the value of ‘WHYTO’. To point out, such a method does not cope with the location before the first trip, so we initialize the location values as ‘1’, assuming every vehicle stays at home before any trips are conducted. </w:t>
-      </w:r>
-    </w:p>
-    <w:p>
-      <w:r>
+      <w:proofErr w:type="gramEnd"/>
+      <w:r>
+        <w:rPr>
+          <w:rFonts w:ascii="Courier" w:hAnsi="Courier" w:cs="Courier"/>
+          <w:color w:val="000000"/>
+          <w:kern w:val="0"/>
+          <w:sz w:val="18"/>
+          <w:szCs w:val="20"/>
+        </w:rPr>
+        <w:t>(</w:t>
+      </w:r>
+      <w:proofErr w:type="spellStart"/>
+      <w:r>
+        <w:rPr>
+          <w:rFonts w:ascii="Courier" w:hAnsi="Courier" w:cs="Courier"/>
+          <w:color w:val="000000"/>
+          <w:kern w:val="0"/>
+          <w:sz w:val="18"/>
+          <w:szCs w:val="20"/>
+        </w:rPr>
+        <w:t>i</w:t>
+      </w:r>
+      <w:proofErr w:type="spellEnd"/>
+      <w:r>
+        <w:rPr>
+          <w:rFonts w:ascii="Courier" w:hAnsi="Courier" w:cs="Courier"/>
+          <w:color w:val="000000"/>
+          <w:kern w:val="0"/>
+          <w:sz w:val="18"/>
+          <w:szCs w:val="20"/>
+        </w:rPr>
+        <w:t>)==1</w:t>
+      </w:r>
+    </w:p>
+    <w:p>
+      <w:pPr>
+        <w:widowControl/>
+        <w:pBdr>
+          <w:top w:val="single" w:sz="4" w:space="1" w:color="auto"/>
+          <w:left w:val="single" w:sz="4" w:space="4" w:color="auto"/>
+          <w:bottom w:val="single" w:sz="4" w:space="1" w:color="auto"/>
+          <w:right w:val="single" w:sz="4" w:space="4" w:color="auto"/>
+        </w:pBdr>
+        <w:autoSpaceDE w:val="0"/>
+        <w:autoSpaceDN w:val="0"/>
+        <w:adjustRightInd w:val="0"/>
+        <w:jc w:val="left"/>
+        <w:rPr>
+          <w:rFonts w:ascii="Courier" w:hAnsi="Courier"/>
+          <w:kern w:val="0"/>
+          <w:sz w:val="22"/>
+        </w:rPr>
+      </w:pPr>
+      <w:r>
+        <w:rPr>
+          <w:rFonts w:ascii="Courier" w:hAnsi="Courier" w:cs="Courier"/>
+          <w:color w:val="000000"/>
+          <w:kern w:val="0"/>
+          <w:sz w:val="18"/>
+          <w:szCs w:val="20"/>
+        </w:rPr>
+        <w:t xml:space="preserve">                location(t)=1;</w:t>
+      </w:r>
+    </w:p>
+    <w:p>
+      <w:pPr>
+        <w:widowControl/>
+        <w:pBdr>
+          <w:top w:val="single" w:sz="4" w:space="1" w:color="auto"/>
+          <w:left w:val="single" w:sz="4" w:space="4" w:color="auto"/>
+          <w:bottom w:val="single" w:sz="4" w:space="1" w:color="auto"/>
+          <w:right w:val="single" w:sz="4" w:space="4" w:color="auto"/>
+        </w:pBdr>
+        <w:autoSpaceDE w:val="0"/>
+        <w:autoSpaceDN w:val="0"/>
+        <w:adjustRightInd w:val="0"/>
+        <w:jc w:val="left"/>
+        <w:rPr>
+          <w:rFonts w:ascii="Courier" w:hAnsi="Courier"/>
+          <w:kern w:val="0"/>
+          <w:sz w:val="22"/>
+        </w:rPr>
+      </w:pPr>
+      <w:r>
+        <w:rPr>
+          <w:rFonts w:ascii="Courier" w:hAnsi="Courier" w:cs="Courier"/>
+          <w:color w:val="000000"/>
+          <w:kern w:val="0"/>
+          <w:sz w:val="18"/>
+          <w:szCs w:val="20"/>
+        </w:rPr>
+        <w:t xml:space="preserve">            </w:t>
+      </w:r>
+      <w:r>
+        <w:rPr>
+          <w:rFonts w:ascii="Courier" w:hAnsi="Courier" w:cs="Courier"/>
+          <w:color w:val="0000FF"/>
+          <w:kern w:val="0"/>
+          <w:sz w:val="18"/>
+          <w:szCs w:val="20"/>
+        </w:rPr>
+        <w:t>else</w:t>
+      </w:r>
+    </w:p>
+    <w:p>
+      <w:pPr>
+        <w:widowControl/>
+        <w:pBdr>
+          <w:top w:val="single" w:sz="4" w:space="1" w:color="auto"/>
+          <w:left w:val="single" w:sz="4" w:space="4" w:color="auto"/>
+          <w:bottom w:val="single" w:sz="4" w:space="1" w:color="auto"/>
+          <w:right w:val="single" w:sz="4" w:space="4" w:color="auto"/>
+        </w:pBdr>
+        <w:autoSpaceDE w:val="0"/>
+        <w:autoSpaceDN w:val="0"/>
+        <w:adjustRightInd w:val="0"/>
+        <w:jc w:val="left"/>
+        <w:rPr>
+          <w:rFonts w:ascii="Courier" w:hAnsi="Courier"/>
+          <w:kern w:val="0"/>
+          <w:sz w:val="22"/>
+        </w:rPr>
+      </w:pPr>
+      <w:r>
+        <w:rPr>
+          <w:rFonts w:ascii="Courier" w:hAnsi="Courier" w:cs="Courier"/>
+          <w:color w:val="000000"/>
+          <w:kern w:val="0"/>
+          <w:sz w:val="18"/>
+          <w:szCs w:val="20"/>
+        </w:rPr>
+        <w:t xml:space="preserve">                location(t)=0;</w:t>
+      </w:r>
+    </w:p>
+    <w:p>
+      <w:pPr>
+        <w:widowControl/>
+        <w:pBdr>
+          <w:top w:val="single" w:sz="4" w:space="1" w:color="auto"/>
+          <w:left w:val="single" w:sz="4" w:space="4" w:color="auto"/>
+          <w:bottom w:val="single" w:sz="4" w:space="1" w:color="auto"/>
+          <w:right w:val="single" w:sz="4" w:space="4" w:color="auto"/>
+        </w:pBdr>
+        <w:autoSpaceDE w:val="0"/>
+        <w:autoSpaceDN w:val="0"/>
+        <w:adjustRightInd w:val="0"/>
+        <w:jc w:val="left"/>
+        <w:rPr>
+          <w:rFonts w:ascii="Courier" w:hAnsi="Courier"/>
+          <w:kern w:val="0"/>
+          <w:sz w:val="22"/>
+        </w:rPr>
+      </w:pPr>
+      <w:r>
+        <w:rPr>
+          <w:rFonts w:ascii="Courier" w:hAnsi="Courier" w:cs="Courier"/>
+          <w:color w:val="000000"/>
+          <w:kern w:val="0"/>
+          <w:sz w:val="18"/>
+          <w:szCs w:val="20"/>
+        </w:rPr>
+        <w:t xml:space="preserve">            </w:t>
+      </w:r>
+      <w:r>
+        <w:rPr>
+          <w:rFonts w:ascii="Courier" w:hAnsi="Courier" w:cs="Courier"/>
+          <w:color w:val="0000FF"/>
+          <w:kern w:val="0"/>
+          <w:sz w:val="18"/>
+          <w:szCs w:val="20"/>
+        </w:rPr>
+        <w:t>end</w:t>
+      </w:r>
+    </w:p>
+    <w:p>
+      <w:pPr>
+        <w:widowControl/>
+        <w:pBdr>
+          <w:top w:val="single" w:sz="4" w:space="1" w:color="auto"/>
+          <w:left w:val="single" w:sz="4" w:space="4" w:color="auto"/>
+          <w:bottom w:val="single" w:sz="4" w:space="1" w:color="auto"/>
+          <w:right w:val="single" w:sz="4" w:space="4" w:color="auto"/>
+        </w:pBdr>
+        <w:autoSpaceDE w:val="0"/>
+        <w:autoSpaceDN w:val="0"/>
+        <w:adjustRightInd w:val="0"/>
+        <w:jc w:val="left"/>
+        <w:rPr>
+          <w:rFonts w:ascii="Courier" w:hAnsi="Courier"/>
+          <w:kern w:val="0"/>
+          <w:sz w:val="22"/>
+        </w:rPr>
+      </w:pPr>
+      <w:r>
+        <w:rPr>
+          <w:rFonts w:ascii="Courier" w:hAnsi="Courier" w:cs="Courier"/>
+          <w:color w:val="000000"/>
+          <w:kern w:val="0"/>
+          <w:sz w:val="18"/>
+          <w:szCs w:val="20"/>
+        </w:rPr>
+        <w:t xml:space="preserve">            t=t+1;</w:t>
+      </w:r>
+    </w:p>
+    <w:p>
+      <w:pPr>
+        <w:widowControl/>
+        <w:pBdr>
+          <w:top w:val="single" w:sz="4" w:space="1" w:color="auto"/>
+          <w:left w:val="single" w:sz="4" w:space="4" w:color="auto"/>
+          <w:bottom w:val="single" w:sz="4" w:space="1" w:color="auto"/>
+          <w:right w:val="single" w:sz="4" w:space="4" w:color="auto"/>
+        </w:pBdr>
+        <w:autoSpaceDE w:val="0"/>
+        <w:autoSpaceDN w:val="0"/>
+        <w:adjustRightInd w:val="0"/>
+        <w:jc w:val="left"/>
+        <w:rPr>
+          <w:rFonts w:ascii="Courier" w:hAnsi="Courier"/>
+          <w:kern w:val="0"/>
+          <w:sz w:val="22"/>
+        </w:rPr>
+      </w:pPr>
+      <w:r>
+        <w:rPr>
+          <w:rFonts w:ascii="Courier" w:hAnsi="Courier" w:cs="Courier"/>
+          <w:color w:val="000000"/>
+          <w:kern w:val="0"/>
+          <w:sz w:val="18"/>
+          <w:szCs w:val="20"/>
+        </w:rPr>
+        <w:t xml:space="preserve">        </w:t>
+      </w:r>
+      <w:r>
+        <w:rPr>
+          <w:rFonts w:ascii="Courier" w:hAnsi="Courier" w:cs="Courier"/>
+          <w:color w:val="0000FF"/>
+          <w:kern w:val="0"/>
+          <w:sz w:val="18"/>
+          <w:szCs w:val="20"/>
+        </w:rPr>
+        <w:t>end</w:t>
+      </w:r>
+    </w:p>
+    <w:p>
+      <w:pPr>
+        <w:rPr>
+          <w:sz w:val="22"/>
+        </w:rPr>
+      </w:pPr>
+      <w:r>
+        <w:rPr>
+          <w:sz w:val="22"/>
+        </w:rPr>
+        <w:t xml:space="preserve">To point out, such a method does not cope with the location before the first trip, so we initialize the location values as ‘1’, assuming every vehicle stays at home </w:t>
+      </w:r>
+      <w:r>
+        <w:rPr>
+          <w:sz w:val="22"/>
+        </w:rPr>
+        <w:t>before any trips are conducted:</w:t>
+      </w:r>
+    </w:p>
+    <w:p>
+      <w:pPr>
+        <w:widowControl/>
+        <w:pBdr>
+          <w:top w:val="single" w:sz="4" w:space="1" w:color="auto"/>
+          <w:left w:val="single" w:sz="4" w:space="4" w:color="auto"/>
+          <w:bottom w:val="single" w:sz="4" w:space="1" w:color="auto"/>
+          <w:right w:val="single" w:sz="4" w:space="4" w:color="auto"/>
+        </w:pBdr>
+        <w:autoSpaceDE w:val="0"/>
+        <w:autoSpaceDN w:val="0"/>
+        <w:adjustRightInd w:val="0"/>
+        <w:jc w:val="left"/>
+        <w:rPr>
+          <w:rFonts w:ascii="Courier" w:hAnsi="Courier"/>
+          <w:kern w:val="0"/>
+          <w:sz w:val="22"/>
+        </w:rPr>
+      </w:pPr>
+      <w:r>
+        <w:rPr>
+          <w:rFonts w:ascii="Courier" w:hAnsi="Courier" w:cs="Courier"/>
+          <w:color w:val="228B22"/>
+          <w:kern w:val="0"/>
+          <w:sz w:val="18"/>
+          <w:szCs w:val="20"/>
+        </w:rPr>
+        <w:t>%Initialization</w:t>
+      </w:r>
+    </w:p>
+    <w:p>
+      <w:pPr>
+        <w:widowControl/>
+        <w:pBdr>
+          <w:top w:val="single" w:sz="4" w:space="1" w:color="auto"/>
+          <w:left w:val="single" w:sz="4" w:space="4" w:color="auto"/>
+          <w:bottom w:val="single" w:sz="4" w:space="1" w:color="auto"/>
+          <w:right w:val="single" w:sz="4" w:space="4" w:color="auto"/>
+        </w:pBdr>
+        <w:autoSpaceDE w:val="0"/>
+        <w:autoSpaceDN w:val="0"/>
+        <w:adjustRightInd w:val="0"/>
+        <w:jc w:val="left"/>
+        <w:rPr>
+          <w:rFonts w:ascii="Courier" w:hAnsi="Courier"/>
+          <w:kern w:val="0"/>
+          <w:sz w:val="22"/>
+        </w:rPr>
+      </w:pPr>
+      <w:r>
+        <w:rPr>
+          <w:rFonts w:ascii="Courier" w:hAnsi="Courier" w:cs="Courier"/>
+          <w:color w:val="000000"/>
+          <w:kern w:val="0"/>
+          <w:sz w:val="18"/>
+          <w:szCs w:val="20"/>
+        </w:rPr>
+        <w:t>location=</w:t>
+      </w:r>
+      <w:proofErr w:type="gramStart"/>
+      <w:r>
+        <w:rPr>
+          <w:rFonts w:ascii="Courier" w:hAnsi="Courier" w:cs="Courier"/>
+          <w:color w:val="000000"/>
+          <w:kern w:val="0"/>
+          <w:sz w:val="18"/>
+          <w:szCs w:val="20"/>
+        </w:rPr>
+        <w:t>ones(</w:t>
+      </w:r>
+      <w:proofErr w:type="gramEnd"/>
+      <w:r>
+        <w:rPr>
+          <w:rFonts w:ascii="Courier" w:hAnsi="Courier" w:cs="Courier"/>
+          <w:color w:val="000000"/>
+          <w:kern w:val="0"/>
+          <w:sz w:val="18"/>
+          <w:szCs w:val="20"/>
+        </w:rPr>
+        <w:t>1,60*24);</w:t>
+      </w:r>
+    </w:p>
+    <w:p>
+      <w:pPr>
+        <w:rPr>
+          <w:sz w:val="22"/>
+        </w:rPr>
+      </w:pPr>
+      <w:r>
+        <w:rPr>
+          <w:sz w:val="22"/>
+        </w:rPr>
         <w:t xml:space="preserve">The final output of this function is a one-demission vector where each element is the location value at each minute </w:t>
       </w:r>
       <w:r>
+        <w:rPr>
+          <w:sz w:val="22"/>
+        </w:rPr>
         <w:t>(‘1’- “at home”, ‘-1’- “on road”, ‘0’-</w:t>
       </w:r>
       <w:r>
+        <w:rPr>
+          <w:sz w:val="22"/>
+        </w:rPr>
         <w:t xml:space="preserve"> </w:t>
       </w:r>
       <w:r>
+        <w:rPr>
+          <w:sz w:val="22"/>
+        </w:rPr>
         <w:t>“at other places”)</w:t>
       </w:r>
       <w:r>
+        <w:rPr>
+          <w:sz w:val="22"/>
+        </w:rPr>
         <w:t xml:space="preserve"> </w:t>
       </w:r>
       <w:r>
+        <w:rPr>
+          <w:sz w:val="22"/>
+        </w:rPr>
         <w:t>in the day and the index of elements is corresponding to the time with minute as the unit.</w:t>
       </w:r>
     </w:p>
-    <w:p/>
-    <w:p>
-      <w:r>
-        <w:t xml:space="preserve">[1] </w:t>
-      </w:r>
-      <w:r>
-        <w:t>U.S. DoT, National Household Travel Survey, http://nht</w:t>
-      </w:r>
-      <w:r>
-        <w:t>s.ornl.gov/download .</w:t>
+    <w:p>
+      <w:pPr>
+        <w:rPr>
+          <w:sz w:val="22"/>
+        </w:rPr>
+      </w:pPr>
+    </w:p>
+    <w:p>
+      <w:pPr>
+        <w:rPr>
+          <w:sz w:val="22"/>
+        </w:rPr>
+      </w:pPr>
+      <w:r>
+        <w:rPr>
+          <w:sz w:val="22"/>
+        </w:rPr>
+        <w:t>[1] U.S. DoT, National Household Travel Survey, http://nhts.ornl.gov/download .</w:t>
       </w:r>
       <w:proofErr w:type="spellStart"/>
       <w:r>
+        <w:rPr>
+          <w:sz w:val="22"/>
+        </w:rPr>
         <w:t>shtml</w:t>
       </w:r>
       <w:proofErr w:type="spellEnd"/>
       <w:r>
-        <w:t xml:space="preserve"> (2009</w:t>
-      </w:r>
-      <w:r>
-        <w:t>).</w:t>
-      </w:r>
-    </w:p>
-    <w:p>
-      <w:r>
-        <w:t xml:space="preserve">[2] </w:t>
-      </w:r>
-      <w:r>
-        <w:t>U.S. DoT, 2001 National Househ</w:t>
-      </w:r>
-      <w:r>
-        <w:t>old Travel Survey: User’s Guide</w:t>
-      </w:r>
-      <w:r>
-        <w:t>, http:// nhts.ornl.gov/</w:t>
+        <w:rPr>
+          <w:sz w:val="22"/>
+        </w:rPr>
+        <w:t xml:space="preserve"> (2009).</w:t>
+      </w:r>
+    </w:p>
+    <w:p>
+      <w:pPr>
+        <w:rPr>
+          <w:sz w:val="22"/>
+        </w:rPr>
+      </w:pPr>
+      <w:r>
+        <w:rPr>
+          <w:sz w:val="22"/>
+        </w:rPr>
+        <w:t>[2] U.S. DoT, 2001 National Household Travel Survey: User’s Guide, http:// nhts.ornl.gov/</w:t>
       </w:r>
       <w:proofErr w:type="spellStart"/>
       <w:r>
-        <w:t>pub</w:t>
-      </w:r>
-      <w:r>
-        <w:t>lications.shtml#usersGuide</w:t>
+        <w:rPr>
+          <w:sz w:val="22"/>
+        </w:rPr>
+        <w:t>publications.shtml#usersGuide</w:t>
       </w:r>
       <w:proofErr w:type="spellEnd"/>
       <w:r>
-        <w:t xml:space="preserve"> (2009</w:t>
-      </w:r>
-      <w:r>
-        <w:t>).</w:t>
-      </w:r>
-    </w:p>
-    <w:p>
-      <w:r>
-        <w:t>[3]</w:t>
-      </w:r>
-      <w:r>
-        <w:t xml:space="preserve"> U.S. DoT, 2001 National Househ</w:t>
-      </w:r>
-      <w:r>
-        <w:t>old Travel Survey: User’s Guide</w:t>
-      </w:r>
-      <w:r>
-        <w:t>, http:// nhts.ornl.gov/</w:t>
+        <w:rPr>
+          <w:sz w:val="22"/>
+        </w:rPr>
+        <w:t xml:space="preserve"> (2009).</w:t>
+      </w:r>
+    </w:p>
+    <w:p>
+      <w:pPr>
+        <w:rPr>
+          <w:sz w:val="22"/>
+        </w:rPr>
+      </w:pPr>
+      <w:r>
+        <w:rPr>
+          <w:sz w:val="22"/>
+        </w:rPr>
+        <w:t>[3] U.S. DoT, 2001 National Household Travel Survey: User’s Guide, http:// nhts.ornl.gov/</w:t>
       </w:r>
       <w:proofErr w:type="spellStart"/>
       <w:r>
-        <w:t>pub</w:t>
-      </w:r>
-      <w:r>
-        <w:t>lications.shtml#coodbook</w:t>
+        <w:rPr>
+          <w:sz w:val="22"/>
+        </w:rPr>
+        <w:t>publications.shtml#coodbook</w:t>
       </w:r>
       <w:proofErr w:type="spellEnd"/>
       <w:r>
-        <w:t xml:space="preserve"> (2009</w:t>
-      </w:r>
-      <w:r>
-        <w:t>).</w:t>
+        <w:rPr>
+          <w:sz w:val="22"/>
+        </w:rPr>
+        <w:t xml:space="preserve"> (2009).</w:t>
       </w:r>
     </w:p>
     <w:sectPr>
@@ -1833,7 +4822,7 @@
 </file>
 
 <file path=customXml/itemProps1.xml><?xml version="1.0" encoding="utf-8"?>
-<ds:datastoreItem xmlns:ds="http://schemas.openxmlformats.org/officeDocument/2006/customXml" ds:itemID="{7DE5F557-278F-7546-9592-495040101077}">
+<ds:datastoreItem xmlns:ds="http://schemas.openxmlformats.org/officeDocument/2006/customXml" ds:itemID="{59AAE88B-1B39-F046-990C-C8C8D30877BC}">
   <ds:schemaRefs>
     <ds:schemaRef ds:uri="http://schemas.openxmlformats.org/officeDocument/2006/bibliography"/>
   </ds:schemaRefs>

</xml_diff>